<commit_message>
Monto el pdf y el codigo usado en latex
</commit_message>
<xml_diff>
--- a/Hilos/Informacion.docx
+++ b/Hilos/Informacion.docx
@@ -596,15 +596,7 @@
           <w:sz w:val="24"/>
           <w:szCs w:val="24"/>
         </w:rPr>
-        <w:t xml:space="preserve"> [5]</w:t>
-      </w:r>
-      <w:r>
-        <w:rPr>
-          <w:rFonts w:ascii="Arial" w:hAnsi="Arial" w:cs="Arial"/>
-          <w:sz w:val="24"/>
-          <w:szCs w:val="24"/>
-        </w:rPr>
-        <w:t>.</w:t>
+        <w:t xml:space="preserve"> [5].</w:t>
       </w:r>
     </w:p>
     <w:p>
@@ -941,9 +933,17 @@
           <w:sz w:val="24"/>
           <w:szCs w:val="24"/>
         </w:rPr>
-        <w:t>overhead.</w:t>
-      </w:r>
-      <w:proofErr w:type="spellEnd"/>
+        <w:t>overhead</w:t>
+      </w:r>
+      <w:proofErr w:type="spellEnd"/>
+      <w:r>
+        <w:rPr>
+          <w:rFonts w:ascii="Arial" w:hAnsi="Arial" w:cs="Arial"/>
+          <w:sz w:val="24"/>
+          <w:szCs w:val="24"/>
+        </w:rPr>
+        <w:t>.</w:t>
+      </w:r>
     </w:p>
     <w:p>
       <w:pPr>
@@ -988,6 +988,2328 @@
           <w:szCs w:val="24"/>
         </w:rPr>
         <w:t>Ejemplo</w:t>
+      </w:r>
+    </w:p>
+    <w:p>
+      <w:pPr>
+        <w:pStyle w:val="Prrafodelista"/>
+        <w:ind w:left="360"/>
+        <w:jc w:val="both"/>
+        <w:rPr>
+          <w:rFonts w:ascii="Arial" w:hAnsi="Arial" w:cs="Arial"/>
+          <w:sz w:val="24"/>
+          <w:szCs w:val="24"/>
+          <w:lang w:val="es-CO"/>
+        </w:rPr>
+      </w:pPr>
+      <w:r>
+        <w:rPr>
+          <w:rFonts w:ascii="Arial" w:hAnsi="Arial" w:cs="Arial"/>
+          <w:sz w:val="24"/>
+          <w:szCs w:val="24"/>
+          <w:lang w:val="es-CO"/>
+        </w:rPr>
+        <w:t xml:space="preserve">A continuación, se muestra un segmento de código en el lenguaje de programación C++ que mediante el uso de hilos recibe como parámetro de entrada un número, lo incrementa en una unidas y posteriormente lo devuelve mediante el uso de otro hilo, el </w:t>
+      </w:r>
+      <w:r>
+        <w:rPr>
+          <w:rFonts w:ascii="Arial" w:hAnsi="Arial" w:cs="Arial"/>
+          <w:sz w:val="24"/>
+          <w:szCs w:val="24"/>
+          <w:lang w:val="es-CO"/>
+        </w:rPr>
+        <w:t>cual</w:t>
+      </w:r>
+      <w:r>
+        <w:rPr>
+          <w:rFonts w:ascii="Arial" w:hAnsi="Arial" w:cs="Arial"/>
+          <w:sz w:val="24"/>
+          <w:szCs w:val="24"/>
+          <w:lang w:val="es-CO"/>
+        </w:rPr>
+        <w:t xml:space="preserve"> tiene como objetivo esperar el resultado y posteriormente mostrarlo [6].</w:t>
+      </w:r>
+    </w:p>
+    <w:p>
+      <w:pPr>
+        <w:jc w:val="both"/>
+        <w:rPr>
+          <w:rFonts w:ascii="Arial" w:hAnsi="Arial" w:cs="Arial"/>
+          <w:sz w:val="24"/>
+          <w:szCs w:val="24"/>
+        </w:rPr>
+      </w:pPr>
+      <w:r>
+        <w:rPr>
+          <w:rFonts w:ascii="Courier New" w:eastAsia="Times New Roman" w:hAnsi="Courier New" w:cs="Courier New"/>
+          <w:b/>
+          <w:bCs/>
+          <w:color w:val="70AD47" w:themeColor="accent6"/>
+          <w:sz w:val="24"/>
+          <w:szCs w:val="24"/>
+          <w:lang w:eastAsia="es-CO"/>
+        </w:rPr>
+        <w:lastRenderedPageBreak/>
+        <w:t>// Se incluyen cada una de una de las librerías necesarias</w:t>
+      </w:r>
+    </w:p>
+    <w:p>
+      <w:pPr>
+        <w:shd w:val="clear" w:color="auto" w:fill="FFFFFF"/>
+        <w:tabs>
+          <w:tab w:val="left" w:pos="916"/>
+          <w:tab w:val="left" w:pos="1832"/>
+          <w:tab w:val="left" w:pos="2748"/>
+          <w:tab w:val="left" w:pos="3664"/>
+          <w:tab w:val="left" w:pos="4580"/>
+          <w:tab w:val="left" w:pos="5496"/>
+          <w:tab w:val="left" w:pos="6412"/>
+          <w:tab w:val="left" w:pos="7328"/>
+          <w:tab w:val="left" w:pos="8244"/>
+          <w:tab w:val="left" w:pos="9160"/>
+          <w:tab w:val="left" w:pos="10076"/>
+          <w:tab w:val="left" w:pos="10992"/>
+          <w:tab w:val="left" w:pos="11908"/>
+          <w:tab w:val="left" w:pos="12824"/>
+          <w:tab w:val="left" w:pos="13740"/>
+          <w:tab w:val="left" w:pos="14656"/>
+        </w:tabs>
+        <w:spacing w:before="120" w:after="120" w:line="240" w:lineRule="auto"/>
+        <w:rPr>
+          <w:rFonts w:ascii="Courier New" w:eastAsia="Times New Roman" w:hAnsi="Courier New" w:cs="Courier New"/>
+          <w:color w:val="000000"/>
+          <w:sz w:val="24"/>
+          <w:szCs w:val="24"/>
+          <w:lang w:eastAsia="es-CO"/>
+        </w:rPr>
+      </w:pPr>
+      <w:r>
+        <w:rPr>
+          <w:rFonts w:ascii="Courier New" w:eastAsia="Times New Roman" w:hAnsi="Courier New" w:cs="Courier New"/>
+          <w:color w:val="000000"/>
+          <w:sz w:val="24"/>
+          <w:szCs w:val="24"/>
+          <w:lang w:eastAsia="es-CO"/>
+        </w:rPr>
+        <w:t>#include &lt;</w:t>
+      </w:r>
+      <w:proofErr w:type="spellStart"/>
+      <w:r>
+        <w:rPr>
+          <w:rFonts w:ascii="Courier New" w:eastAsia="Times New Roman" w:hAnsi="Courier New" w:cs="Courier New"/>
+          <w:color w:val="000000"/>
+          <w:sz w:val="24"/>
+          <w:szCs w:val="24"/>
+          <w:lang w:eastAsia="es-CO"/>
+        </w:rPr>
+        <w:t>stdio.h</w:t>
+      </w:r>
+      <w:proofErr w:type="spellEnd"/>
+      <w:r>
+        <w:rPr>
+          <w:rFonts w:ascii="Courier New" w:eastAsia="Times New Roman" w:hAnsi="Courier New" w:cs="Courier New"/>
+          <w:color w:val="000000"/>
+          <w:sz w:val="24"/>
+          <w:szCs w:val="24"/>
+          <w:lang w:eastAsia="es-CO"/>
+        </w:rPr>
+        <w:t>&gt;</w:t>
+      </w:r>
+    </w:p>
+    <w:p>
+      <w:pPr>
+        <w:shd w:val="clear" w:color="auto" w:fill="FFFFFF"/>
+        <w:tabs>
+          <w:tab w:val="left" w:pos="916"/>
+          <w:tab w:val="left" w:pos="1832"/>
+          <w:tab w:val="left" w:pos="2748"/>
+          <w:tab w:val="left" w:pos="3664"/>
+          <w:tab w:val="left" w:pos="4580"/>
+          <w:tab w:val="left" w:pos="5496"/>
+          <w:tab w:val="left" w:pos="6412"/>
+          <w:tab w:val="left" w:pos="7328"/>
+          <w:tab w:val="left" w:pos="8244"/>
+          <w:tab w:val="left" w:pos="9160"/>
+          <w:tab w:val="left" w:pos="10076"/>
+          <w:tab w:val="left" w:pos="10992"/>
+          <w:tab w:val="left" w:pos="11908"/>
+          <w:tab w:val="left" w:pos="12824"/>
+          <w:tab w:val="left" w:pos="13740"/>
+          <w:tab w:val="left" w:pos="14656"/>
+        </w:tabs>
+        <w:spacing w:before="120" w:after="120" w:line="240" w:lineRule="auto"/>
+        <w:rPr>
+          <w:rFonts w:ascii="Courier New" w:eastAsia="Times New Roman" w:hAnsi="Courier New" w:cs="Courier New"/>
+          <w:color w:val="000000"/>
+          <w:sz w:val="24"/>
+          <w:szCs w:val="24"/>
+          <w:lang w:val="en-US" w:eastAsia="es-CO"/>
+        </w:rPr>
+      </w:pPr>
+      <w:r>
+        <w:rPr>
+          <w:rFonts w:ascii="Courier New" w:eastAsia="Times New Roman" w:hAnsi="Courier New" w:cs="Courier New"/>
+          <w:color w:val="000000"/>
+          <w:sz w:val="24"/>
+          <w:szCs w:val="24"/>
+          <w:lang w:val="en-US" w:eastAsia="es-CO"/>
+        </w:rPr>
+        <w:t>#include &lt;</w:t>
+      </w:r>
+      <w:proofErr w:type="spellStart"/>
+      <w:r>
+        <w:rPr>
+          <w:rFonts w:ascii="Courier New" w:eastAsia="Times New Roman" w:hAnsi="Courier New" w:cs="Courier New"/>
+          <w:color w:val="000000"/>
+          <w:sz w:val="24"/>
+          <w:szCs w:val="24"/>
+          <w:lang w:val="en-US" w:eastAsia="es-CO"/>
+        </w:rPr>
+        <w:t>stdlib.h</w:t>
+      </w:r>
+      <w:proofErr w:type="spellEnd"/>
+      <w:r>
+        <w:rPr>
+          <w:rFonts w:ascii="Courier New" w:eastAsia="Times New Roman" w:hAnsi="Courier New" w:cs="Courier New"/>
+          <w:color w:val="000000"/>
+          <w:sz w:val="24"/>
+          <w:szCs w:val="24"/>
+          <w:lang w:val="en-US" w:eastAsia="es-CO"/>
+        </w:rPr>
+        <w:t>&gt;</w:t>
+      </w:r>
+    </w:p>
+    <w:p>
+      <w:pPr>
+        <w:shd w:val="clear" w:color="auto" w:fill="FFFFFF"/>
+        <w:tabs>
+          <w:tab w:val="left" w:pos="916"/>
+          <w:tab w:val="left" w:pos="1832"/>
+          <w:tab w:val="left" w:pos="2748"/>
+          <w:tab w:val="left" w:pos="3664"/>
+          <w:tab w:val="left" w:pos="4580"/>
+          <w:tab w:val="left" w:pos="5496"/>
+          <w:tab w:val="left" w:pos="6412"/>
+          <w:tab w:val="left" w:pos="7328"/>
+          <w:tab w:val="left" w:pos="8244"/>
+          <w:tab w:val="left" w:pos="9160"/>
+          <w:tab w:val="left" w:pos="10076"/>
+          <w:tab w:val="left" w:pos="10992"/>
+          <w:tab w:val="left" w:pos="11908"/>
+          <w:tab w:val="left" w:pos="12824"/>
+          <w:tab w:val="left" w:pos="13740"/>
+          <w:tab w:val="left" w:pos="14656"/>
+        </w:tabs>
+        <w:spacing w:before="120" w:after="120" w:line="240" w:lineRule="auto"/>
+        <w:rPr>
+          <w:rFonts w:ascii="Courier New" w:eastAsia="Times New Roman" w:hAnsi="Courier New" w:cs="Courier New"/>
+          <w:b/>
+          <w:bCs/>
+          <w:color w:val="70AD47" w:themeColor="accent6"/>
+          <w:sz w:val="24"/>
+          <w:szCs w:val="24"/>
+          <w:lang w:eastAsia="es-CO"/>
+        </w:rPr>
+      </w:pPr>
+      <w:r>
+        <w:rPr>
+          <w:rFonts w:ascii="Courier New" w:eastAsia="Times New Roman" w:hAnsi="Courier New" w:cs="Courier New"/>
+          <w:b/>
+          <w:bCs/>
+          <w:color w:val="70AD47" w:themeColor="accent6"/>
+          <w:sz w:val="24"/>
+          <w:szCs w:val="24"/>
+          <w:lang w:eastAsia="es-CO"/>
+        </w:rPr>
+        <w:t xml:space="preserve">// La Liberia </w:t>
+      </w:r>
+      <w:proofErr w:type="spellStart"/>
+      <w:r>
+        <w:rPr>
+          <w:rFonts w:ascii="Courier New" w:eastAsia="Times New Roman" w:hAnsi="Courier New" w:cs="Courier New"/>
+          <w:b/>
+          <w:bCs/>
+          <w:color w:val="70AD47" w:themeColor="accent6"/>
+          <w:sz w:val="24"/>
+          <w:szCs w:val="24"/>
+          <w:lang w:eastAsia="es-CO"/>
+        </w:rPr>
+        <w:t>pthread.h</w:t>
+      </w:r>
+      <w:proofErr w:type="spellEnd"/>
+      <w:r>
+        <w:rPr>
+          <w:rFonts w:ascii="Courier New" w:eastAsia="Times New Roman" w:hAnsi="Courier New" w:cs="Courier New"/>
+          <w:b/>
+          <w:bCs/>
+          <w:color w:val="70AD47" w:themeColor="accent6"/>
+          <w:sz w:val="24"/>
+          <w:szCs w:val="24"/>
+          <w:lang w:eastAsia="es-CO"/>
+        </w:rPr>
+        <w:t xml:space="preserve"> es la que permite la creación y eliminación de los hilos. </w:t>
+      </w:r>
+    </w:p>
+    <w:p>
+      <w:pPr>
+        <w:shd w:val="clear" w:color="auto" w:fill="FFFFFF"/>
+        <w:tabs>
+          <w:tab w:val="left" w:pos="916"/>
+          <w:tab w:val="left" w:pos="1832"/>
+          <w:tab w:val="left" w:pos="2748"/>
+          <w:tab w:val="left" w:pos="3664"/>
+          <w:tab w:val="left" w:pos="4580"/>
+          <w:tab w:val="left" w:pos="5496"/>
+          <w:tab w:val="left" w:pos="6412"/>
+          <w:tab w:val="left" w:pos="7328"/>
+          <w:tab w:val="left" w:pos="8244"/>
+          <w:tab w:val="left" w:pos="9160"/>
+          <w:tab w:val="left" w:pos="10076"/>
+          <w:tab w:val="left" w:pos="10992"/>
+          <w:tab w:val="left" w:pos="11908"/>
+          <w:tab w:val="left" w:pos="12824"/>
+          <w:tab w:val="left" w:pos="13740"/>
+          <w:tab w:val="left" w:pos="14656"/>
+        </w:tabs>
+        <w:spacing w:before="120" w:after="120" w:line="240" w:lineRule="auto"/>
+        <w:rPr>
+          <w:rFonts w:ascii="Courier New" w:eastAsia="Times New Roman" w:hAnsi="Courier New" w:cs="Courier New"/>
+          <w:b/>
+          <w:bCs/>
+          <w:color w:val="70AD47" w:themeColor="accent6"/>
+          <w:sz w:val="24"/>
+          <w:szCs w:val="24"/>
+          <w:lang w:eastAsia="es-CO"/>
+        </w:rPr>
+      </w:pPr>
+      <w:r>
+        <w:rPr>
+          <w:rFonts w:ascii="Courier New" w:eastAsia="Times New Roman" w:hAnsi="Courier New" w:cs="Courier New"/>
+          <w:color w:val="000000"/>
+          <w:sz w:val="24"/>
+          <w:szCs w:val="24"/>
+          <w:lang w:val="en-US" w:eastAsia="es-CO"/>
+        </w:rPr>
+        <w:t>#include &lt;</w:t>
+      </w:r>
+      <w:proofErr w:type="spellStart"/>
+      <w:r>
+        <w:rPr>
+          <w:rFonts w:ascii="Courier New" w:eastAsia="Times New Roman" w:hAnsi="Courier New" w:cs="Courier New"/>
+          <w:color w:val="000000"/>
+          <w:sz w:val="24"/>
+          <w:szCs w:val="24"/>
+          <w:lang w:val="en-US" w:eastAsia="es-CO"/>
+        </w:rPr>
+        <w:t>pthread.h</w:t>
+      </w:r>
+      <w:proofErr w:type="spellEnd"/>
+      <w:r>
+        <w:rPr>
+          <w:rFonts w:ascii="Courier New" w:eastAsia="Times New Roman" w:hAnsi="Courier New" w:cs="Courier New"/>
+          <w:color w:val="000000"/>
+          <w:sz w:val="24"/>
+          <w:szCs w:val="24"/>
+          <w:lang w:val="en-US" w:eastAsia="es-CO"/>
+        </w:rPr>
+        <w:t>&gt;</w:t>
+      </w:r>
+    </w:p>
+    <w:p>
+      <w:pPr>
+        <w:shd w:val="clear" w:color="auto" w:fill="FFFFFF"/>
+        <w:tabs>
+          <w:tab w:val="left" w:pos="916"/>
+          <w:tab w:val="left" w:pos="1832"/>
+          <w:tab w:val="left" w:pos="2748"/>
+          <w:tab w:val="left" w:pos="3664"/>
+          <w:tab w:val="left" w:pos="4580"/>
+          <w:tab w:val="left" w:pos="5496"/>
+          <w:tab w:val="left" w:pos="6412"/>
+          <w:tab w:val="left" w:pos="7328"/>
+          <w:tab w:val="left" w:pos="8244"/>
+          <w:tab w:val="left" w:pos="9160"/>
+          <w:tab w:val="left" w:pos="10076"/>
+          <w:tab w:val="left" w:pos="10992"/>
+          <w:tab w:val="left" w:pos="11908"/>
+          <w:tab w:val="left" w:pos="12824"/>
+          <w:tab w:val="left" w:pos="13740"/>
+          <w:tab w:val="left" w:pos="14656"/>
+        </w:tabs>
+        <w:spacing w:before="120" w:after="120" w:line="240" w:lineRule="auto"/>
+        <w:rPr>
+          <w:rFonts w:ascii="Courier New" w:eastAsia="Times New Roman" w:hAnsi="Courier New" w:cs="Courier New"/>
+          <w:color w:val="000000"/>
+          <w:sz w:val="24"/>
+          <w:szCs w:val="24"/>
+          <w:lang w:val="en-US" w:eastAsia="es-CO"/>
+        </w:rPr>
+      </w:pPr>
+      <w:r>
+        <w:rPr>
+          <w:rFonts w:ascii="Courier New" w:eastAsia="Times New Roman" w:hAnsi="Courier New" w:cs="Courier New"/>
+          <w:color w:val="000000"/>
+          <w:sz w:val="24"/>
+          <w:szCs w:val="24"/>
+          <w:lang w:val="en-US" w:eastAsia="es-CO"/>
+        </w:rPr>
+        <w:t>#include &lt;</w:t>
+      </w:r>
+      <w:proofErr w:type="spellStart"/>
+      <w:r>
+        <w:rPr>
+          <w:rFonts w:ascii="Courier New" w:eastAsia="Times New Roman" w:hAnsi="Courier New" w:cs="Courier New"/>
+          <w:color w:val="000000"/>
+          <w:sz w:val="24"/>
+          <w:szCs w:val="24"/>
+          <w:lang w:val="en-US" w:eastAsia="es-CO"/>
+        </w:rPr>
+        <w:t>unistd.h</w:t>
+      </w:r>
+      <w:proofErr w:type="spellEnd"/>
+      <w:r>
+        <w:rPr>
+          <w:rFonts w:ascii="Courier New" w:eastAsia="Times New Roman" w:hAnsi="Courier New" w:cs="Courier New"/>
+          <w:color w:val="000000"/>
+          <w:sz w:val="24"/>
+          <w:szCs w:val="24"/>
+          <w:lang w:val="en-US" w:eastAsia="es-CO"/>
+        </w:rPr>
+        <w:t>&gt;</w:t>
+      </w:r>
+    </w:p>
+    <w:p>
+      <w:pPr>
+        <w:shd w:val="clear" w:color="auto" w:fill="FFFFFF"/>
+        <w:tabs>
+          <w:tab w:val="left" w:pos="916"/>
+          <w:tab w:val="left" w:pos="1832"/>
+          <w:tab w:val="left" w:pos="2748"/>
+          <w:tab w:val="left" w:pos="3664"/>
+          <w:tab w:val="left" w:pos="4580"/>
+          <w:tab w:val="left" w:pos="5496"/>
+          <w:tab w:val="left" w:pos="6412"/>
+          <w:tab w:val="left" w:pos="7328"/>
+          <w:tab w:val="left" w:pos="8244"/>
+          <w:tab w:val="left" w:pos="9160"/>
+          <w:tab w:val="left" w:pos="10076"/>
+          <w:tab w:val="left" w:pos="10992"/>
+          <w:tab w:val="left" w:pos="11908"/>
+          <w:tab w:val="left" w:pos="12824"/>
+          <w:tab w:val="left" w:pos="13740"/>
+          <w:tab w:val="left" w:pos="14656"/>
+        </w:tabs>
+        <w:spacing w:before="120" w:after="120" w:line="240" w:lineRule="auto"/>
+        <w:rPr>
+          <w:rFonts w:ascii="Courier New" w:eastAsia="Times New Roman" w:hAnsi="Courier New" w:cs="Courier New"/>
+          <w:b/>
+          <w:bCs/>
+          <w:color w:val="70AD47" w:themeColor="accent6"/>
+          <w:sz w:val="24"/>
+          <w:szCs w:val="24"/>
+          <w:lang w:eastAsia="es-CO"/>
+        </w:rPr>
+      </w:pPr>
+      <w:r>
+        <w:rPr>
+          <w:rFonts w:ascii="Courier New" w:eastAsia="Times New Roman" w:hAnsi="Courier New" w:cs="Courier New"/>
+          <w:b/>
+          <w:bCs/>
+          <w:color w:val="70AD47" w:themeColor="accent6"/>
+          <w:sz w:val="24"/>
+          <w:szCs w:val="24"/>
+          <w:lang w:eastAsia="es-CO"/>
+        </w:rPr>
+        <w:t>// Esta función es la encargada de ejecutar cada uno de los hilos del programa</w:t>
+      </w:r>
+    </w:p>
+    <w:p>
+      <w:pPr>
+        <w:shd w:val="clear" w:color="auto" w:fill="FFFFFF"/>
+        <w:tabs>
+          <w:tab w:val="left" w:pos="916"/>
+          <w:tab w:val="left" w:pos="1832"/>
+          <w:tab w:val="left" w:pos="2748"/>
+          <w:tab w:val="left" w:pos="3664"/>
+          <w:tab w:val="left" w:pos="4580"/>
+          <w:tab w:val="left" w:pos="5496"/>
+          <w:tab w:val="left" w:pos="6412"/>
+          <w:tab w:val="left" w:pos="7328"/>
+          <w:tab w:val="left" w:pos="8244"/>
+          <w:tab w:val="left" w:pos="9160"/>
+          <w:tab w:val="left" w:pos="10076"/>
+          <w:tab w:val="left" w:pos="10992"/>
+          <w:tab w:val="left" w:pos="11908"/>
+          <w:tab w:val="left" w:pos="12824"/>
+          <w:tab w:val="left" w:pos="13740"/>
+          <w:tab w:val="left" w:pos="14656"/>
+        </w:tabs>
+        <w:spacing w:before="120" w:after="120" w:line="240" w:lineRule="auto"/>
+        <w:rPr>
+          <w:rFonts w:ascii="Courier New" w:eastAsia="Times New Roman" w:hAnsi="Courier New" w:cs="Courier New"/>
+          <w:b/>
+          <w:bCs/>
+          <w:color w:val="70AD47" w:themeColor="accent6"/>
+          <w:sz w:val="24"/>
+          <w:szCs w:val="24"/>
+          <w:lang w:eastAsia="es-CO"/>
+        </w:rPr>
+      </w:pPr>
+      <w:r>
+        <w:rPr>
+          <w:rFonts w:ascii="Courier New" w:eastAsia="Times New Roman" w:hAnsi="Courier New" w:cs="Courier New"/>
+          <w:b/>
+          <w:bCs/>
+          <w:color w:val="70AD47" w:themeColor="accent6"/>
+          <w:sz w:val="24"/>
+          <w:szCs w:val="24"/>
+          <w:lang w:eastAsia="es-CO"/>
+        </w:rPr>
+        <w:t>// En esta función se recibe un número y se hace el incremento en una unidad.</w:t>
+      </w:r>
+    </w:p>
+    <w:p>
+      <w:pPr>
+        <w:shd w:val="clear" w:color="auto" w:fill="FFFFFF"/>
+        <w:tabs>
+          <w:tab w:val="left" w:pos="916"/>
+          <w:tab w:val="left" w:pos="1832"/>
+          <w:tab w:val="left" w:pos="2748"/>
+          <w:tab w:val="left" w:pos="3664"/>
+          <w:tab w:val="left" w:pos="4580"/>
+          <w:tab w:val="left" w:pos="5496"/>
+          <w:tab w:val="left" w:pos="6412"/>
+          <w:tab w:val="left" w:pos="7328"/>
+          <w:tab w:val="left" w:pos="8244"/>
+          <w:tab w:val="left" w:pos="9160"/>
+          <w:tab w:val="left" w:pos="10076"/>
+          <w:tab w:val="left" w:pos="10992"/>
+          <w:tab w:val="left" w:pos="11908"/>
+          <w:tab w:val="left" w:pos="12824"/>
+          <w:tab w:val="left" w:pos="13740"/>
+          <w:tab w:val="left" w:pos="14656"/>
+        </w:tabs>
+        <w:spacing w:before="120" w:after="120" w:line="240" w:lineRule="auto"/>
+        <w:rPr>
+          <w:rFonts w:ascii="Courier New" w:eastAsia="Times New Roman" w:hAnsi="Courier New" w:cs="Courier New"/>
+          <w:color w:val="000000"/>
+          <w:sz w:val="24"/>
+          <w:szCs w:val="24"/>
+          <w:lang w:val="en-US" w:eastAsia="es-CO"/>
+        </w:rPr>
+      </w:pPr>
+      <w:r>
+        <w:rPr>
+          <w:rFonts w:ascii="Courier New" w:eastAsia="Times New Roman" w:hAnsi="Courier New" w:cs="Courier New"/>
+          <w:color w:val="000000"/>
+          <w:sz w:val="24"/>
+          <w:szCs w:val="24"/>
+          <w:lang w:val="en-US" w:eastAsia="es-CO"/>
+        </w:rPr>
+        <w:t xml:space="preserve">void* </w:t>
+      </w:r>
+      <w:proofErr w:type="spellStart"/>
+      <w:r>
+        <w:rPr>
+          <w:rFonts w:ascii="Courier New" w:eastAsia="Times New Roman" w:hAnsi="Courier New" w:cs="Courier New"/>
+          <w:color w:val="000000"/>
+          <w:sz w:val="24"/>
+          <w:szCs w:val="24"/>
+          <w:lang w:val="en-US" w:eastAsia="es-CO"/>
+        </w:rPr>
+        <w:t>thread_</w:t>
+      </w:r>
+      <w:proofErr w:type="gramStart"/>
+      <w:r>
+        <w:rPr>
+          <w:rFonts w:ascii="Courier New" w:eastAsia="Times New Roman" w:hAnsi="Courier New" w:cs="Courier New"/>
+          <w:color w:val="000000"/>
+          <w:sz w:val="24"/>
+          <w:szCs w:val="24"/>
+          <w:lang w:val="en-US" w:eastAsia="es-CO"/>
+        </w:rPr>
+        <w:t>run</w:t>
+      </w:r>
+      <w:proofErr w:type="spellEnd"/>
+      <w:r>
+        <w:rPr>
+          <w:rFonts w:ascii="Courier New" w:eastAsia="Times New Roman" w:hAnsi="Courier New" w:cs="Courier New"/>
+          <w:color w:val="000000"/>
+          <w:sz w:val="24"/>
+          <w:szCs w:val="24"/>
+          <w:lang w:val="en-US" w:eastAsia="es-CO"/>
+        </w:rPr>
+        <w:t>(</w:t>
+      </w:r>
+      <w:proofErr w:type="gramEnd"/>
+      <w:r>
+        <w:rPr>
+          <w:rFonts w:ascii="Courier New" w:eastAsia="Times New Roman" w:hAnsi="Courier New" w:cs="Courier New"/>
+          <w:color w:val="000000"/>
+          <w:sz w:val="24"/>
+          <w:szCs w:val="24"/>
+          <w:lang w:val="en-US" w:eastAsia="es-CO"/>
+        </w:rPr>
+        <w:t>void* data)</w:t>
+      </w:r>
+    </w:p>
+    <w:p>
+      <w:pPr>
+        <w:shd w:val="clear" w:color="auto" w:fill="FFFFFF"/>
+        <w:tabs>
+          <w:tab w:val="left" w:pos="916"/>
+          <w:tab w:val="left" w:pos="1832"/>
+          <w:tab w:val="left" w:pos="2748"/>
+          <w:tab w:val="left" w:pos="3664"/>
+          <w:tab w:val="left" w:pos="4580"/>
+          <w:tab w:val="left" w:pos="5496"/>
+          <w:tab w:val="left" w:pos="6412"/>
+          <w:tab w:val="left" w:pos="7328"/>
+          <w:tab w:val="left" w:pos="8244"/>
+          <w:tab w:val="left" w:pos="9160"/>
+          <w:tab w:val="left" w:pos="10076"/>
+          <w:tab w:val="left" w:pos="10992"/>
+          <w:tab w:val="left" w:pos="11908"/>
+          <w:tab w:val="left" w:pos="12824"/>
+          <w:tab w:val="left" w:pos="13740"/>
+          <w:tab w:val="left" w:pos="14656"/>
+        </w:tabs>
+        <w:spacing w:before="120" w:after="120" w:line="240" w:lineRule="auto"/>
+        <w:rPr>
+          <w:rFonts w:ascii="Courier New" w:eastAsia="Times New Roman" w:hAnsi="Courier New" w:cs="Courier New"/>
+          <w:color w:val="000000"/>
+          <w:sz w:val="24"/>
+          <w:szCs w:val="24"/>
+          <w:lang w:val="en-US" w:eastAsia="es-CO"/>
+        </w:rPr>
+      </w:pPr>
+      <w:proofErr w:type="gramStart"/>
+      <w:r>
+        <w:rPr>
+          <w:rFonts w:ascii="Courier New" w:eastAsia="Times New Roman" w:hAnsi="Courier New" w:cs="Courier New"/>
+          <w:color w:val="000000"/>
+          <w:sz w:val="24"/>
+          <w:szCs w:val="24"/>
+          <w:lang w:val="en-US" w:eastAsia="es-CO"/>
+        </w:rPr>
+        <w:t>{ sleep</w:t>
+      </w:r>
+      <w:proofErr w:type="gramEnd"/>
+      <w:r>
+        <w:rPr>
+          <w:rFonts w:ascii="Courier New" w:eastAsia="Times New Roman" w:hAnsi="Courier New" w:cs="Courier New"/>
+          <w:color w:val="000000"/>
+          <w:sz w:val="24"/>
+          <w:szCs w:val="24"/>
+          <w:lang w:val="en-US" w:eastAsia="es-CO"/>
+        </w:rPr>
+        <w:t xml:space="preserve">(2); </w:t>
+      </w:r>
+    </w:p>
+    <w:p>
+      <w:pPr>
+        <w:shd w:val="clear" w:color="auto" w:fill="FFFFFF"/>
+        <w:tabs>
+          <w:tab w:val="left" w:pos="916"/>
+          <w:tab w:val="left" w:pos="1832"/>
+          <w:tab w:val="left" w:pos="2748"/>
+          <w:tab w:val="left" w:pos="3664"/>
+          <w:tab w:val="left" w:pos="4580"/>
+          <w:tab w:val="left" w:pos="5496"/>
+          <w:tab w:val="left" w:pos="6412"/>
+          <w:tab w:val="left" w:pos="7328"/>
+          <w:tab w:val="left" w:pos="8244"/>
+          <w:tab w:val="left" w:pos="9160"/>
+          <w:tab w:val="left" w:pos="10076"/>
+          <w:tab w:val="left" w:pos="10992"/>
+          <w:tab w:val="left" w:pos="11908"/>
+          <w:tab w:val="left" w:pos="12824"/>
+          <w:tab w:val="left" w:pos="13740"/>
+          <w:tab w:val="left" w:pos="14656"/>
+        </w:tabs>
+        <w:spacing w:before="120" w:after="120" w:line="240" w:lineRule="auto"/>
+        <w:rPr>
+          <w:rFonts w:ascii="Courier New" w:eastAsia="Times New Roman" w:hAnsi="Courier New" w:cs="Courier New"/>
+          <w:color w:val="000000"/>
+          <w:sz w:val="24"/>
+          <w:szCs w:val="24"/>
+          <w:lang w:val="en-US" w:eastAsia="es-CO"/>
+        </w:rPr>
+      </w:pPr>
+      <w:r>
+        <w:rPr>
+          <w:rFonts w:ascii="Courier New" w:eastAsia="Times New Roman" w:hAnsi="Courier New" w:cs="Courier New"/>
+          <w:color w:val="000000"/>
+          <w:sz w:val="24"/>
+          <w:szCs w:val="24"/>
+          <w:lang w:val="en-US" w:eastAsia="es-CO"/>
+        </w:rPr>
+        <w:t xml:space="preserve">  </w:t>
+      </w:r>
+      <w:proofErr w:type="spellStart"/>
+      <w:r>
+        <w:rPr>
+          <w:rFonts w:ascii="Courier New" w:eastAsia="Times New Roman" w:hAnsi="Courier New" w:cs="Courier New"/>
+          <w:color w:val="000000"/>
+          <w:sz w:val="24"/>
+          <w:szCs w:val="24"/>
+          <w:lang w:val="en-US" w:eastAsia="es-CO"/>
+        </w:rPr>
+        <w:t>printf</w:t>
+      </w:r>
+      <w:proofErr w:type="spellEnd"/>
+      <w:r>
+        <w:rPr>
+          <w:rFonts w:ascii="Courier New" w:eastAsia="Times New Roman" w:hAnsi="Courier New" w:cs="Courier New"/>
+          <w:color w:val="000000"/>
+          <w:sz w:val="24"/>
+          <w:szCs w:val="24"/>
+          <w:lang w:val="en-US" w:eastAsia="es-CO"/>
+        </w:rPr>
+        <w:t>("[TH_</w:t>
+      </w:r>
+      <w:proofErr w:type="gramStart"/>
+      <w:r>
+        <w:rPr>
+          <w:rFonts w:ascii="Courier New" w:eastAsia="Times New Roman" w:hAnsi="Courier New" w:cs="Courier New"/>
+          <w:color w:val="000000"/>
+          <w:sz w:val="24"/>
+          <w:szCs w:val="24"/>
+          <w:lang w:val="en-US" w:eastAsia="es-CO"/>
+        </w:rPr>
+        <w:t>1:%</w:t>
+      </w:r>
+      <w:proofErr w:type="spellStart"/>
+      <w:proofErr w:type="gramEnd"/>
+      <w:r>
+        <w:rPr>
+          <w:rFonts w:ascii="Courier New" w:eastAsia="Times New Roman" w:hAnsi="Courier New" w:cs="Courier New"/>
+          <w:color w:val="000000"/>
+          <w:sz w:val="24"/>
+          <w:szCs w:val="24"/>
+          <w:lang w:val="en-US" w:eastAsia="es-CO"/>
+        </w:rPr>
+        <w:t>ld</w:t>
+      </w:r>
+      <w:proofErr w:type="spellEnd"/>
+      <w:r>
+        <w:rPr>
+          <w:rFonts w:ascii="Courier New" w:eastAsia="Times New Roman" w:hAnsi="Courier New" w:cs="Courier New"/>
+          <w:color w:val="000000"/>
+          <w:sz w:val="24"/>
+          <w:szCs w:val="24"/>
+          <w:lang w:val="en-US" w:eastAsia="es-CO"/>
+        </w:rPr>
+        <w:t xml:space="preserve">]: Hello from the thread \n", </w:t>
+      </w:r>
+      <w:proofErr w:type="spellStart"/>
+      <w:r>
+        <w:rPr>
+          <w:rFonts w:ascii="Courier New" w:eastAsia="Times New Roman" w:hAnsi="Courier New" w:cs="Courier New"/>
+          <w:color w:val="000000"/>
+          <w:sz w:val="24"/>
+          <w:szCs w:val="24"/>
+          <w:lang w:val="en-US" w:eastAsia="es-CO"/>
+        </w:rPr>
+        <w:t>pthread_self</w:t>
+      </w:r>
+      <w:proofErr w:type="spellEnd"/>
+      <w:r>
+        <w:rPr>
+          <w:rFonts w:ascii="Courier New" w:eastAsia="Times New Roman" w:hAnsi="Courier New" w:cs="Courier New"/>
+          <w:color w:val="000000"/>
+          <w:sz w:val="24"/>
+          <w:szCs w:val="24"/>
+          <w:lang w:val="en-US" w:eastAsia="es-CO"/>
+        </w:rPr>
+        <w:t>());</w:t>
+      </w:r>
+    </w:p>
+    <w:p>
+      <w:pPr>
+        <w:shd w:val="clear" w:color="auto" w:fill="FFFFFF"/>
+        <w:tabs>
+          <w:tab w:val="left" w:pos="916"/>
+          <w:tab w:val="left" w:pos="1832"/>
+          <w:tab w:val="left" w:pos="2748"/>
+          <w:tab w:val="left" w:pos="3664"/>
+          <w:tab w:val="left" w:pos="4580"/>
+          <w:tab w:val="left" w:pos="5496"/>
+          <w:tab w:val="left" w:pos="6412"/>
+          <w:tab w:val="left" w:pos="7328"/>
+          <w:tab w:val="left" w:pos="8244"/>
+          <w:tab w:val="left" w:pos="9160"/>
+          <w:tab w:val="left" w:pos="10076"/>
+          <w:tab w:val="left" w:pos="10992"/>
+          <w:tab w:val="left" w:pos="11908"/>
+          <w:tab w:val="left" w:pos="12824"/>
+          <w:tab w:val="left" w:pos="13740"/>
+          <w:tab w:val="left" w:pos="14656"/>
+        </w:tabs>
+        <w:spacing w:before="120" w:after="120" w:line="240" w:lineRule="auto"/>
+        <w:rPr>
+          <w:rFonts w:ascii="Courier New" w:eastAsia="Times New Roman" w:hAnsi="Courier New" w:cs="Courier New"/>
+          <w:color w:val="000000"/>
+          <w:sz w:val="24"/>
+          <w:szCs w:val="24"/>
+          <w:lang w:val="en-US" w:eastAsia="es-CO"/>
+        </w:rPr>
+      </w:pPr>
+      <w:r>
+        <w:rPr>
+          <w:rFonts w:ascii="Courier New" w:eastAsia="Times New Roman" w:hAnsi="Courier New" w:cs="Courier New"/>
+          <w:color w:val="000000"/>
+          <w:sz w:val="24"/>
+          <w:szCs w:val="24"/>
+          <w:lang w:val="en-US" w:eastAsia="es-CO"/>
+        </w:rPr>
+        <w:t xml:space="preserve">  </w:t>
+      </w:r>
+      <w:proofErr w:type="gramStart"/>
+      <w:r>
+        <w:rPr>
+          <w:rFonts w:ascii="Courier New" w:eastAsia="Times New Roman" w:hAnsi="Courier New" w:cs="Courier New"/>
+          <w:color w:val="000000"/>
+          <w:sz w:val="24"/>
+          <w:szCs w:val="24"/>
+          <w:lang w:val="en-US" w:eastAsia="es-CO"/>
+        </w:rPr>
+        <w:t>sleep(</w:t>
+      </w:r>
+      <w:proofErr w:type="gramEnd"/>
+      <w:r>
+        <w:rPr>
+          <w:rFonts w:ascii="Courier New" w:eastAsia="Times New Roman" w:hAnsi="Courier New" w:cs="Courier New"/>
+          <w:color w:val="000000"/>
+          <w:sz w:val="24"/>
+          <w:szCs w:val="24"/>
+          <w:lang w:val="en-US" w:eastAsia="es-CO"/>
+        </w:rPr>
+        <w:t>1);</w:t>
+      </w:r>
+    </w:p>
+    <w:p>
+      <w:pPr>
+        <w:shd w:val="clear" w:color="auto" w:fill="FFFFFF"/>
+        <w:tabs>
+          <w:tab w:val="left" w:pos="916"/>
+          <w:tab w:val="left" w:pos="1832"/>
+          <w:tab w:val="left" w:pos="2748"/>
+          <w:tab w:val="left" w:pos="3664"/>
+          <w:tab w:val="left" w:pos="4580"/>
+          <w:tab w:val="left" w:pos="5496"/>
+          <w:tab w:val="left" w:pos="6412"/>
+          <w:tab w:val="left" w:pos="7328"/>
+          <w:tab w:val="left" w:pos="8244"/>
+          <w:tab w:val="left" w:pos="9160"/>
+          <w:tab w:val="left" w:pos="10076"/>
+          <w:tab w:val="left" w:pos="10992"/>
+          <w:tab w:val="left" w:pos="11908"/>
+          <w:tab w:val="left" w:pos="12824"/>
+          <w:tab w:val="left" w:pos="13740"/>
+          <w:tab w:val="left" w:pos="14656"/>
+        </w:tabs>
+        <w:spacing w:before="120" w:after="120" w:line="240" w:lineRule="auto"/>
+        <w:rPr>
+          <w:rFonts w:ascii="Courier New" w:eastAsia="Times New Roman" w:hAnsi="Courier New" w:cs="Courier New"/>
+          <w:color w:val="000000"/>
+          <w:sz w:val="24"/>
+          <w:szCs w:val="24"/>
+          <w:lang w:val="en-US" w:eastAsia="es-CO"/>
+        </w:rPr>
+      </w:pPr>
+      <w:r>
+        <w:rPr>
+          <w:rFonts w:ascii="Courier New" w:eastAsia="Times New Roman" w:hAnsi="Courier New" w:cs="Courier New"/>
+          <w:color w:val="000000"/>
+          <w:sz w:val="24"/>
+          <w:szCs w:val="24"/>
+          <w:lang w:val="en-US" w:eastAsia="es-CO"/>
+        </w:rPr>
+        <w:t xml:space="preserve">  (*(int</w:t>
+      </w:r>
+      <w:proofErr w:type="gramStart"/>
+      <w:r>
+        <w:rPr>
+          <w:rFonts w:ascii="Courier New" w:eastAsia="Times New Roman" w:hAnsi="Courier New" w:cs="Courier New"/>
+          <w:color w:val="000000"/>
+          <w:sz w:val="24"/>
+          <w:szCs w:val="24"/>
+          <w:lang w:val="en-US" w:eastAsia="es-CO"/>
+        </w:rPr>
+        <w:t>*)data</w:t>
+      </w:r>
+      <w:proofErr w:type="gramEnd"/>
+      <w:r>
+        <w:rPr>
+          <w:rFonts w:ascii="Courier New" w:eastAsia="Times New Roman" w:hAnsi="Courier New" w:cs="Courier New"/>
+          <w:color w:val="000000"/>
+          <w:sz w:val="24"/>
+          <w:szCs w:val="24"/>
+          <w:lang w:val="en-US" w:eastAsia="es-CO"/>
+        </w:rPr>
+        <w:t>)++;</w:t>
+      </w:r>
+    </w:p>
+    <w:p>
+      <w:pPr>
+        <w:shd w:val="clear" w:color="auto" w:fill="FFFFFF"/>
+        <w:tabs>
+          <w:tab w:val="left" w:pos="916"/>
+          <w:tab w:val="left" w:pos="1832"/>
+          <w:tab w:val="left" w:pos="2748"/>
+          <w:tab w:val="left" w:pos="3664"/>
+          <w:tab w:val="left" w:pos="4580"/>
+          <w:tab w:val="left" w:pos="5496"/>
+          <w:tab w:val="left" w:pos="6412"/>
+          <w:tab w:val="left" w:pos="7328"/>
+          <w:tab w:val="left" w:pos="8244"/>
+          <w:tab w:val="left" w:pos="9160"/>
+          <w:tab w:val="left" w:pos="10076"/>
+          <w:tab w:val="left" w:pos="10992"/>
+          <w:tab w:val="left" w:pos="11908"/>
+          <w:tab w:val="left" w:pos="12824"/>
+          <w:tab w:val="left" w:pos="13740"/>
+          <w:tab w:val="left" w:pos="14656"/>
+        </w:tabs>
+        <w:spacing w:before="120" w:after="120" w:line="240" w:lineRule="auto"/>
+        <w:rPr>
+          <w:rFonts w:ascii="Courier New" w:eastAsia="Times New Roman" w:hAnsi="Courier New" w:cs="Courier New"/>
+          <w:color w:val="000000"/>
+          <w:sz w:val="24"/>
+          <w:szCs w:val="24"/>
+          <w:lang w:val="en-US" w:eastAsia="es-CO"/>
+        </w:rPr>
+      </w:pPr>
+      <w:r>
+        <w:rPr>
+          <w:rFonts w:ascii="Courier New" w:eastAsia="Times New Roman" w:hAnsi="Courier New" w:cs="Courier New"/>
+          <w:color w:val="000000"/>
+          <w:sz w:val="24"/>
+          <w:szCs w:val="24"/>
+          <w:lang w:val="en-US" w:eastAsia="es-CO"/>
+        </w:rPr>
+        <w:t xml:space="preserve">  </w:t>
+      </w:r>
+      <w:proofErr w:type="spellStart"/>
+      <w:proofErr w:type="gramStart"/>
+      <w:r>
+        <w:rPr>
+          <w:rFonts w:ascii="Courier New" w:eastAsia="Times New Roman" w:hAnsi="Courier New" w:cs="Courier New"/>
+          <w:color w:val="000000"/>
+          <w:sz w:val="24"/>
+          <w:szCs w:val="24"/>
+          <w:lang w:val="en-US" w:eastAsia="es-CO"/>
+        </w:rPr>
+        <w:t>printf</w:t>
+      </w:r>
+      <w:proofErr w:type="spellEnd"/>
+      <w:r>
+        <w:rPr>
+          <w:rFonts w:ascii="Courier New" w:eastAsia="Times New Roman" w:hAnsi="Courier New" w:cs="Courier New"/>
+          <w:color w:val="000000"/>
+          <w:sz w:val="24"/>
+          <w:szCs w:val="24"/>
+          <w:lang w:val="en-US" w:eastAsia="es-CO"/>
+        </w:rPr>
+        <w:t>(</w:t>
+      </w:r>
+      <w:proofErr w:type="gramEnd"/>
+      <w:r>
+        <w:rPr>
+          <w:rFonts w:ascii="Courier New" w:eastAsia="Times New Roman" w:hAnsi="Courier New" w:cs="Courier New"/>
+          <w:color w:val="000000"/>
+          <w:sz w:val="24"/>
+          <w:szCs w:val="24"/>
+          <w:lang w:val="en-US" w:eastAsia="es-CO"/>
+        </w:rPr>
+        <w:t>"[TH_1: %</w:t>
+      </w:r>
+      <w:proofErr w:type="spellStart"/>
+      <w:r>
+        <w:rPr>
+          <w:rFonts w:ascii="Courier New" w:eastAsia="Times New Roman" w:hAnsi="Courier New" w:cs="Courier New"/>
+          <w:color w:val="000000"/>
+          <w:sz w:val="24"/>
+          <w:szCs w:val="24"/>
+          <w:lang w:val="en-US" w:eastAsia="es-CO"/>
+        </w:rPr>
+        <w:t>ld</w:t>
+      </w:r>
+      <w:proofErr w:type="spellEnd"/>
+      <w:r>
+        <w:rPr>
+          <w:rFonts w:ascii="Courier New" w:eastAsia="Times New Roman" w:hAnsi="Courier New" w:cs="Courier New"/>
+          <w:color w:val="000000"/>
+          <w:sz w:val="24"/>
+          <w:szCs w:val="24"/>
+          <w:lang w:val="en-US" w:eastAsia="es-CO"/>
+        </w:rPr>
+        <w:t>]: To exit...............\n",</w:t>
+      </w:r>
+      <w:proofErr w:type="spellStart"/>
+      <w:r>
+        <w:rPr>
+          <w:rFonts w:ascii="Courier New" w:eastAsia="Times New Roman" w:hAnsi="Courier New" w:cs="Courier New"/>
+          <w:color w:val="000000"/>
+          <w:sz w:val="24"/>
+          <w:szCs w:val="24"/>
+          <w:lang w:val="en-US" w:eastAsia="es-CO"/>
+        </w:rPr>
+        <w:t>pthread_self</w:t>
+      </w:r>
+      <w:proofErr w:type="spellEnd"/>
+      <w:r>
+        <w:rPr>
+          <w:rFonts w:ascii="Courier New" w:eastAsia="Times New Roman" w:hAnsi="Courier New" w:cs="Courier New"/>
+          <w:color w:val="000000"/>
+          <w:sz w:val="24"/>
+          <w:szCs w:val="24"/>
+          <w:lang w:val="en-US" w:eastAsia="es-CO"/>
+        </w:rPr>
+        <w:t>());</w:t>
+      </w:r>
+    </w:p>
+    <w:p>
+      <w:pPr>
+        <w:shd w:val="clear" w:color="auto" w:fill="FFFFFF"/>
+        <w:tabs>
+          <w:tab w:val="left" w:pos="916"/>
+          <w:tab w:val="left" w:pos="1832"/>
+          <w:tab w:val="left" w:pos="2748"/>
+          <w:tab w:val="left" w:pos="3664"/>
+          <w:tab w:val="left" w:pos="4580"/>
+          <w:tab w:val="left" w:pos="5496"/>
+          <w:tab w:val="left" w:pos="6412"/>
+          <w:tab w:val="left" w:pos="7328"/>
+          <w:tab w:val="left" w:pos="8244"/>
+          <w:tab w:val="left" w:pos="9160"/>
+          <w:tab w:val="left" w:pos="10076"/>
+          <w:tab w:val="left" w:pos="10992"/>
+          <w:tab w:val="left" w:pos="11908"/>
+          <w:tab w:val="left" w:pos="12824"/>
+          <w:tab w:val="left" w:pos="13740"/>
+          <w:tab w:val="left" w:pos="14656"/>
+        </w:tabs>
+        <w:spacing w:before="120" w:after="120" w:line="240" w:lineRule="auto"/>
+        <w:rPr>
+          <w:rFonts w:ascii="Courier New" w:eastAsia="Times New Roman" w:hAnsi="Courier New" w:cs="Courier New"/>
+          <w:color w:val="000000"/>
+          <w:sz w:val="24"/>
+          <w:szCs w:val="24"/>
+          <w:lang w:val="en-US" w:eastAsia="es-CO"/>
+        </w:rPr>
+      </w:pPr>
+      <w:r>
+        <w:rPr>
+          <w:rFonts w:ascii="Courier New" w:eastAsia="Times New Roman" w:hAnsi="Courier New" w:cs="Courier New"/>
+          <w:color w:val="000000"/>
+          <w:sz w:val="24"/>
+          <w:szCs w:val="24"/>
+          <w:lang w:val="en-US" w:eastAsia="es-CO"/>
+        </w:rPr>
+        <w:t xml:space="preserve">  </w:t>
+      </w:r>
+      <w:proofErr w:type="spellStart"/>
+      <w:r>
+        <w:rPr>
+          <w:rFonts w:ascii="Courier New" w:eastAsia="Times New Roman" w:hAnsi="Courier New" w:cs="Courier New"/>
+          <w:color w:val="000000"/>
+          <w:sz w:val="24"/>
+          <w:szCs w:val="24"/>
+          <w:lang w:val="en-US" w:eastAsia="es-CO"/>
+        </w:rPr>
+        <w:t>pthread_exit</w:t>
+      </w:r>
+      <w:proofErr w:type="spellEnd"/>
+      <w:r>
+        <w:rPr>
+          <w:rFonts w:ascii="Courier New" w:eastAsia="Times New Roman" w:hAnsi="Courier New" w:cs="Courier New"/>
+          <w:color w:val="000000"/>
+          <w:sz w:val="24"/>
+          <w:szCs w:val="24"/>
+          <w:lang w:val="en-US" w:eastAsia="es-CO"/>
+        </w:rPr>
+        <w:t>(data);}</w:t>
+      </w:r>
+    </w:p>
+    <w:p>
+      <w:pPr>
+        <w:shd w:val="clear" w:color="auto" w:fill="FFFFFF"/>
+        <w:tabs>
+          <w:tab w:val="left" w:pos="916"/>
+          <w:tab w:val="left" w:pos="1832"/>
+          <w:tab w:val="left" w:pos="2748"/>
+          <w:tab w:val="left" w:pos="3664"/>
+          <w:tab w:val="left" w:pos="4580"/>
+          <w:tab w:val="left" w:pos="5496"/>
+          <w:tab w:val="left" w:pos="6412"/>
+          <w:tab w:val="left" w:pos="7328"/>
+          <w:tab w:val="left" w:pos="8244"/>
+          <w:tab w:val="left" w:pos="9160"/>
+          <w:tab w:val="left" w:pos="10076"/>
+          <w:tab w:val="left" w:pos="10992"/>
+          <w:tab w:val="left" w:pos="11908"/>
+          <w:tab w:val="left" w:pos="12824"/>
+          <w:tab w:val="left" w:pos="13740"/>
+          <w:tab w:val="left" w:pos="14656"/>
+        </w:tabs>
+        <w:spacing w:before="120" w:after="120" w:line="240" w:lineRule="auto"/>
+        <w:rPr>
+          <w:rFonts w:ascii="Courier New" w:eastAsia="Times New Roman" w:hAnsi="Courier New" w:cs="Courier New"/>
+          <w:b/>
+          <w:bCs/>
+          <w:color w:val="70AD47" w:themeColor="accent6"/>
+          <w:sz w:val="24"/>
+          <w:szCs w:val="24"/>
+          <w:lang w:eastAsia="es-CO"/>
+        </w:rPr>
+      </w:pPr>
+      <w:r>
+        <w:rPr>
+          <w:rFonts w:ascii="Courier New" w:eastAsia="Times New Roman" w:hAnsi="Courier New" w:cs="Courier New"/>
+          <w:b/>
+          <w:bCs/>
+          <w:color w:val="70AD47" w:themeColor="accent6"/>
+          <w:sz w:val="24"/>
+          <w:szCs w:val="24"/>
+          <w:lang w:eastAsia="es-CO"/>
+        </w:rPr>
+        <w:t>// Cuerpo principal de</w:t>
+      </w:r>
+      <w:r>
+        <w:rPr>
+          <w:rFonts w:ascii="Courier New" w:eastAsia="Times New Roman" w:hAnsi="Courier New" w:cs="Courier New"/>
+          <w:b/>
+          <w:bCs/>
+          <w:color w:val="70AD47" w:themeColor="accent6"/>
+          <w:sz w:val="24"/>
+          <w:szCs w:val="24"/>
+          <w:lang w:eastAsia="es-CO"/>
+        </w:rPr>
+        <w:t>l programa</w:t>
+      </w:r>
+    </w:p>
+    <w:p>
+      <w:pPr>
+        <w:pStyle w:val="HTMLconformatoprevio"/>
+        <w:shd w:val="clear" w:color="auto" w:fill="FFFFFF"/>
+        <w:spacing w:before="120" w:after="120"/>
+        <w:rPr>
+          <w:color w:val="000000"/>
+          <w:sz w:val="24"/>
+          <w:szCs w:val="24"/>
+        </w:rPr>
+      </w:pPr>
+      <w:proofErr w:type="spellStart"/>
+      <w:r>
+        <w:rPr>
+          <w:color w:val="000000"/>
+          <w:sz w:val="24"/>
+          <w:szCs w:val="24"/>
+        </w:rPr>
+        <w:t>int</w:t>
+      </w:r>
+      <w:proofErr w:type="spellEnd"/>
+      <w:r>
+        <w:rPr>
+          <w:color w:val="000000"/>
+          <w:sz w:val="24"/>
+          <w:szCs w:val="24"/>
+        </w:rPr>
+        <w:t xml:space="preserve"> </w:t>
+      </w:r>
+      <w:proofErr w:type="spellStart"/>
+      <w:proofErr w:type="gramStart"/>
+      <w:r>
+        <w:rPr>
+          <w:color w:val="000000"/>
+          <w:sz w:val="24"/>
+          <w:szCs w:val="24"/>
+        </w:rPr>
+        <w:t>main</w:t>
+      </w:r>
+      <w:proofErr w:type="spellEnd"/>
+      <w:r>
+        <w:rPr>
+          <w:color w:val="000000"/>
+          <w:sz w:val="24"/>
+          <w:szCs w:val="24"/>
+        </w:rPr>
+        <w:t>(</w:t>
+      </w:r>
+      <w:proofErr w:type="gramEnd"/>
+      <w:r>
+        <w:rPr>
+          <w:color w:val="000000"/>
+          <w:sz w:val="24"/>
+          <w:szCs w:val="24"/>
+        </w:rPr>
+        <w:t>)</w:t>
+      </w:r>
+    </w:p>
+    <w:p>
+      <w:pPr>
+        <w:pStyle w:val="HTMLconformatoprevio"/>
+        <w:shd w:val="clear" w:color="auto" w:fill="FFFFFF"/>
+        <w:spacing w:before="120" w:after="120"/>
+        <w:rPr>
+          <w:color w:val="000000"/>
+          <w:sz w:val="24"/>
+          <w:szCs w:val="24"/>
+          <w:lang w:val="en-US"/>
+        </w:rPr>
+      </w:pPr>
+      <w:r>
+        <w:rPr>
+          <w:color w:val="000000"/>
+          <w:sz w:val="24"/>
+          <w:szCs w:val="24"/>
+          <w:lang w:val="en-US"/>
+        </w:rPr>
+        <w:t>{</w:t>
+      </w:r>
+    </w:p>
+    <w:p>
+      <w:pPr>
+        <w:shd w:val="clear" w:color="auto" w:fill="FFFFFF"/>
+        <w:tabs>
+          <w:tab w:val="left" w:pos="916"/>
+          <w:tab w:val="left" w:pos="1832"/>
+          <w:tab w:val="left" w:pos="2748"/>
+          <w:tab w:val="left" w:pos="3664"/>
+          <w:tab w:val="left" w:pos="4580"/>
+          <w:tab w:val="left" w:pos="5496"/>
+          <w:tab w:val="left" w:pos="6412"/>
+          <w:tab w:val="left" w:pos="7328"/>
+          <w:tab w:val="left" w:pos="8244"/>
+          <w:tab w:val="left" w:pos="9160"/>
+          <w:tab w:val="left" w:pos="10076"/>
+          <w:tab w:val="left" w:pos="10992"/>
+          <w:tab w:val="left" w:pos="11908"/>
+          <w:tab w:val="left" w:pos="12824"/>
+          <w:tab w:val="left" w:pos="13740"/>
+          <w:tab w:val="left" w:pos="14656"/>
+        </w:tabs>
+        <w:spacing w:before="120" w:after="120" w:line="240" w:lineRule="auto"/>
+        <w:rPr>
+          <w:rFonts w:ascii="Courier New" w:eastAsia="Times New Roman" w:hAnsi="Courier New" w:cs="Courier New"/>
+          <w:b/>
+          <w:bCs/>
+          <w:color w:val="70AD47" w:themeColor="accent6"/>
+          <w:sz w:val="24"/>
+          <w:szCs w:val="24"/>
+          <w:lang w:eastAsia="es-CO"/>
+        </w:rPr>
+      </w:pPr>
+      <w:r>
+        <w:rPr>
+          <w:rFonts w:ascii="Courier New" w:eastAsia="Times New Roman" w:hAnsi="Courier New" w:cs="Courier New"/>
+          <w:b/>
+          <w:bCs/>
+          <w:color w:val="70AD47" w:themeColor="accent6"/>
+          <w:sz w:val="24"/>
+          <w:szCs w:val="24"/>
+          <w:lang w:eastAsia="es-CO"/>
+        </w:rPr>
+        <w:t>// Se realiza la cre</w:t>
+      </w:r>
+      <w:r>
+        <w:rPr>
+          <w:rFonts w:ascii="Courier New" w:eastAsia="Times New Roman" w:hAnsi="Courier New" w:cs="Courier New"/>
+          <w:b/>
+          <w:bCs/>
+          <w:color w:val="70AD47" w:themeColor="accent6"/>
+          <w:sz w:val="24"/>
+          <w:szCs w:val="24"/>
+          <w:lang w:eastAsia="es-CO"/>
+        </w:rPr>
+        <w:t xml:space="preserve">ación del hilo mediante </w:t>
+      </w:r>
+      <w:proofErr w:type="spellStart"/>
+      <w:r>
+        <w:rPr>
+          <w:rFonts w:ascii="Courier New" w:eastAsia="Times New Roman" w:hAnsi="Courier New" w:cs="Courier New"/>
+          <w:b/>
+          <w:bCs/>
+          <w:color w:val="70AD47" w:themeColor="accent6"/>
+          <w:sz w:val="24"/>
+          <w:szCs w:val="24"/>
+          <w:lang w:eastAsia="es-CO"/>
+        </w:rPr>
+        <w:t>pthread_create</w:t>
+      </w:r>
+      <w:proofErr w:type="spellEnd"/>
+    </w:p>
+    <w:p>
+      <w:pPr>
+        <w:pStyle w:val="HTMLconformatoprevio"/>
+        <w:shd w:val="clear" w:color="auto" w:fill="FFFFFF"/>
+        <w:spacing w:before="120" w:after="120"/>
+        <w:rPr>
+          <w:color w:val="000000"/>
+          <w:sz w:val="24"/>
+          <w:szCs w:val="24"/>
+        </w:rPr>
+      </w:pPr>
+      <w:r>
+        <w:rPr>
+          <w:color w:val="000000"/>
+          <w:sz w:val="24"/>
+          <w:szCs w:val="24"/>
+        </w:rPr>
+        <w:t xml:space="preserve">  </w:t>
+      </w:r>
+      <w:proofErr w:type="spellStart"/>
+      <w:r>
+        <w:rPr>
+          <w:color w:val="000000"/>
+          <w:sz w:val="24"/>
+          <w:szCs w:val="24"/>
+        </w:rPr>
+        <w:t>pthread_t</w:t>
+      </w:r>
+      <w:proofErr w:type="spellEnd"/>
+      <w:r>
+        <w:rPr>
+          <w:color w:val="000000"/>
+          <w:sz w:val="24"/>
+          <w:szCs w:val="24"/>
+        </w:rPr>
+        <w:t xml:space="preserve"> </w:t>
+      </w:r>
+      <w:proofErr w:type="spellStart"/>
+      <w:r>
+        <w:rPr>
+          <w:color w:val="000000"/>
+          <w:sz w:val="24"/>
+          <w:szCs w:val="24"/>
+        </w:rPr>
+        <w:t>thread</w:t>
+      </w:r>
+      <w:proofErr w:type="spellEnd"/>
+      <w:r>
+        <w:rPr>
+          <w:color w:val="000000"/>
+          <w:sz w:val="24"/>
+          <w:szCs w:val="24"/>
+        </w:rPr>
+        <w:t>;</w:t>
+      </w:r>
+    </w:p>
+    <w:p>
+      <w:pPr>
+        <w:pStyle w:val="HTMLconformatoprevio"/>
+        <w:shd w:val="clear" w:color="auto" w:fill="FFFFFF"/>
+        <w:spacing w:before="120" w:after="120"/>
+        <w:rPr>
+          <w:color w:val="000000"/>
+          <w:sz w:val="24"/>
+          <w:szCs w:val="24"/>
+          <w:lang w:val="en-US"/>
+        </w:rPr>
+      </w:pPr>
+      <w:r>
+        <w:rPr>
+          <w:color w:val="000000"/>
+          <w:sz w:val="24"/>
+          <w:szCs w:val="24"/>
+        </w:rPr>
+        <w:t xml:space="preserve">  </w:t>
+      </w:r>
+      <w:r>
+        <w:rPr>
+          <w:color w:val="000000"/>
+          <w:sz w:val="24"/>
+          <w:szCs w:val="24"/>
+          <w:lang w:val="en-US"/>
+        </w:rPr>
+        <w:t>int data=</w:t>
+      </w:r>
+      <w:proofErr w:type="gramStart"/>
+      <w:r>
+        <w:rPr>
+          <w:color w:val="000000"/>
+          <w:sz w:val="24"/>
+          <w:szCs w:val="24"/>
+          <w:lang w:val="en-US"/>
+        </w:rPr>
+        <w:t>0;</w:t>
+      </w:r>
+      <w:proofErr w:type="gramEnd"/>
+    </w:p>
+    <w:p>
+      <w:pPr>
+        <w:pStyle w:val="HTMLconformatoprevio"/>
+        <w:shd w:val="clear" w:color="auto" w:fill="FFFFFF"/>
+        <w:spacing w:before="120" w:after="120"/>
+        <w:rPr>
+          <w:color w:val="000000"/>
+          <w:sz w:val="24"/>
+          <w:szCs w:val="24"/>
+          <w:lang w:val="en-US"/>
+        </w:rPr>
+      </w:pPr>
+      <w:r>
+        <w:rPr>
+          <w:color w:val="000000"/>
+          <w:sz w:val="24"/>
+          <w:szCs w:val="24"/>
+          <w:lang w:val="en-US"/>
+        </w:rPr>
+        <w:t xml:space="preserve">  int </w:t>
+      </w:r>
+      <w:proofErr w:type="spellStart"/>
+      <w:r>
+        <w:rPr>
+          <w:color w:val="000000"/>
+          <w:sz w:val="24"/>
+          <w:szCs w:val="24"/>
+          <w:lang w:val="en-US"/>
+        </w:rPr>
+        <w:t>thread_</w:t>
+      </w:r>
+      <w:proofErr w:type="gramStart"/>
+      <w:r>
+        <w:rPr>
+          <w:color w:val="000000"/>
+          <w:sz w:val="24"/>
+          <w:szCs w:val="24"/>
+          <w:lang w:val="en-US"/>
+        </w:rPr>
+        <w:t>rc</w:t>
+      </w:r>
+      <w:proofErr w:type="spellEnd"/>
+      <w:r>
+        <w:rPr>
+          <w:color w:val="000000"/>
+          <w:sz w:val="24"/>
+          <w:szCs w:val="24"/>
+          <w:lang w:val="en-US"/>
+        </w:rPr>
+        <w:t>;</w:t>
+      </w:r>
+      <w:proofErr w:type="gramEnd"/>
+    </w:p>
+    <w:p>
+      <w:pPr>
+        <w:pStyle w:val="HTMLconformatoprevio"/>
+        <w:shd w:val="clear" w:color="auto" w:fill="FFFFFF"/>
+        <w:spacing w:before="120" w:after="120"/>
+        <w:rPr>
+          <w:color w:val="000000"/>
+          <w:sz w:val="24"/>
+          <w:szCs w:val="24"/>
+          <w:lang w:val="en-US"/>
+        </w:rPr>
+      </w:pPr>
+      <w:r>
+        <w:rPr>
+          <w:color w:val="000000"/>
+          <w:sz w:val="24"/>
+          <w:szCs w:val="24"/>
+          <w:lang w:val="en-US"/>
+        </w:rPr>
+        <w:t xml:space="preserve">  </w:t>
+      </w:r>
+      <w:proofErr w:type="spellStart"/>
+      <w:r>
+        <w:rPr>
+          <w:color w:val="000000"/>
+          <w:sz w:val="24"/>
+          <w:szCs w:val="24"/>
+          <w:lang w:val="en-US"/>
+        </w:rPr>
+        <w:t>printf</w:t>
+      </w:r>
+      <w:proofErr w:type="spellEnd"/>
+      <w:r>
+        <w:rPr>
+          <w:color w:val="000000"/>
+          <w:sz w:val="24"/>
+          <w:szCs w:val="24"/>
+          <w:lang w:val="en-US"/>
+        </w:rPr>
+        <w:t>("[</w:t>
+      </w:r>
+      <w:proofErr w:type="gramStart"/>
+      <w:r>
+        <w:rPr>
+          <w:color w:val="000000"/>
+          <w:sz w:val="24"/>
+          <w:szCs w:val="24"/>
+          <w:lang w:val="en-US"/>
+        </w:rPr>
+        <w:t>MAIN:%</w:t>
+      </w:r>
+      <w:proofErr w:type="spellStart"/>
+      <w:proofErr w:type="gramEnd"/>
+      <w:r>
+        <w:rPr>
+          <w:color w:val="000000"/>
+          <w:sz w:val="24"/>
+          <w:szCs w:val="24"/>
+          <w:lang w:val="en-US"/>
+        </w:rPr>
+        <w:t>ld</w:t>
+      </w:r>
+      <w:proofErr w:type="spellEnd"/>
+      <w:r>
+        <w:rPr>
+          <w:color w:val="000000"/>
+          <w:sz w:val="24"/>
+          <w:szCs w:val="24"/>
+          <w:lang w:val="en-US"/>
+        </w:rPr>
+        <w:t>]: Starting............ \n",</w:t>
+      </w:r>
+      <w:proofErr w:type="spellStart"/>
+      <w:r>
+        <w:rPr>
+          <w:color w:val="000000"/>
+          <w:sz w:val="24"/>
+          <w:szCs w:val="24"/>
+          <w:lang w:val="en-US"/>
+        </w:rPr>
+        <w:t>pthread_self</w:t>
+      </w:r>
+      <w:proofErr w:type="spellEnd"/>
+      <w:r>
+        <w:rPr>
+          <w:color w:val="000000"/>
+          <w:sz w:val="24"/>
+          <w:szCs w:val="24"/>
+          <w:lang w:val="en-US"/>
+        </w:rPr>
+        <w:t>());</w:t>
+      </w:r>
+    </w:p>
+    <w:p>
+      <w:pPr>
+        <w:shd w:val="clear" w:color="auto" w:fill="FFFFFF"/>
+        <w:tabs>
+          <w:tab w:val="left" w:pos="916"/>
+          <w:tab w:val="left" w:pos="1832"/>
+          <w:tab w:val="left" w:pos="2748"/>
+          <w:tab w:val="left" w:pos="3664"/>
+          <w:tab w:val="left" w:pos="4580"/>
+          <w:tab w:val="left" w:pos="5496"/>
+          <w:tab w:val="left" w:pos="6412"/>
+          <w:tab w:val="left" w:pos="7328"/>
+          <w:tab w:val="left" w:pos="8244"/>
+          <w:tab w:val="left" w:pos="9160"/>
+          <w:tab w:val="left" w:pos="10076"/>
+          <w:tab w:val="left" w:pos="10992"/>
+          <w:tab w:val="left" w:pos="11908"/>
+          <w:tab w:val="left" w:pos="12824"/>
+          <w:tab w:val="left" w:pos="13740"/>
+          <w:tab w:val="left" w:pos="14656"/>
+        </w:tabs>
+        <w:spacing w:before="120" w:after="120" w:line="240" w:lineRule="auto"/>
+        <w:rPr>
+          <w:rFonts w:ascii="Courier New" w:eastAsia="Times New Roman" w:hAnsi="Courier New" w:cs="Courier New"/>
+          <w:b/>
+          <w:bCs/>
+          <w:color w:val="70AD47" w:themeColor="accent6"/>
+          <w:sz w:val="24"/>
+          <w:szCs w:val="24"/>
+          <w:lang w:eastAsia="es-CO"/>
+        </w:rPr>
+      </w:pPr>
+      <w:r>
+        <w:rPr>
+          <w:rFonts w:ascii="Courier New" w:eastAsia="Times New Roman" w:hAnsi="Courier New" w:cs="Courier New"/>
+          <w:b/>
+          <w:bCs/>
+          <w:color w:val="70AD47" w:themeColor="accent6"/>
+          <w:sz w:val="24"/>
+          <w:szCs w:val="24"/>
+          <w:lang w:eastAsia="es-CO"/>
+        </w:rPr>
+        <w:t xml:space="preserve">// </w:t>
+      </w:r>
+      <w:r>
+        <w:rPr>
+          <w:rFonts w:ascii="Courier New" w:eastAsia="Times New Roman" w:hAnsi="Courier New" w:cs="Courier New"/>
+          <w:b/>
+          <w:bCs/>
+          <w:color w:val="70AD47" w:themeColor="accent6"/>
+          <w:sz w:val="24"/>
+          <w:szCs w:val="24"/>
+          <w:lang w:eastAsia="es-CO"/>
+        </w:rPr>
+        <w:t>Se verifica que el hilo no se haya creado con anterioridad</w:t>
+      </w:r>
+    </w:p>
+    <w:p>
+      <w:pPr>
+        <w:pStyle w:val="HTMLconformatoprevio"/>
+        <w:shd w:val="clear" w:color="auto" w:fill="FFFFFF"/>
+        <w:spacing w:before="120" w:after="120"/>
+        <w:rPr>
+          <w:color w:val="000000"/>
+          <w:sz w:val="24"/>
+          <w:szCs w:val="24"/>
+          <w:lang w:val="en-US"/>
+        </w:rPr>
+      </w:pPr>
+      <w:r>
+        <w:rPr>
+          <w:color w:val="000000"/>
+          <w:sz w:val="24"/>
+          <w:szCs w:val="24"/>
+          <w:lang w:val="en-US"/>
+        </w:rPr>
+        <w:t>if ((</w:t>
+      </w:r>
+      <w:proofErr w:type="spellStart"/>
+      <w:r>
+        <w:rPr>
+          <w:color w:val="000000"/>
+          <w:sz w:val="24"/>
+          <w:szCs w:val="24"/>
+          <w:lang w:val="en-US"/>
+        </w:rPr>
+        <w:t>thread_rc</w:t>
+      </w:r>
+      <w:proofErr w:type="spellEnd"/>
+      <w:r>
+        <w:rPr>
+          <w:color w:val="000000"/>
+          <w:sz w:val="24"/>
+          <w:szCs w:val="24"/>
+          <w:lang w:val="en-US"/>
+        </w:rPr>
+        <w:t>=</w:t>
+      </w:r>
+      <w:proofErr w:type="spellStart"/>
+      <w:r>
+        <w:rPr>
+          <w:color w:val="000000"/>
+          <w:sz w:val="24"/>
+          <w:szCs w:val="24"/>
+          <w:lang w:val="en-US"/>
+        </w:rPr>
+        <w:t>pthread_create</w:t>
+      </w:r>
+      <w:proofErr w:type="spellEnd"/>
+      <w:r>
+        <w:rPr>
+          <w:color w:val="000000"/>
+          <w:sz w:val="24"/>
+          <w:szCs w:val="24"/>
+          <w:lang w:val="en-US"/>
+        </w:rPr>
+        <w:t>(&amp;</w:t>
+      </w:r>
+      <w:proofErr w:type="spellStart"/>
+      <w:proofErr w:type="gramStart"/>
+      <w:r>
+        <w:rPr>
+          <w:color w:val="000000"/>
+          <w:sz w:val="24"/>
+          <w:szCs w:val="24"/>
+          <w:lang w:val="en-US"/>
+        </w:rPr>
+        <w:t>thread,NULL</w:t>
+      </w:r>
+      <w:proofErr w:type="gramEnd"/>
+      <w:r>
+        <w:rPr>
+          <w:color w:val="000000"/>
+          <w:sz w:val="24"/>
+          <w:szCs w:val="24"/>
+          <w:lang w:val="en-US"/>
+        </w:rPr>
+        <w:t>,thread_run,&amp;data</w:t>
+      </w:r>
+      <w:proofErr w:type="spellEnd"/>
+      <w:r>
+        <w:rPr>
+          <w:color w:val="000000"/>
+          <w:sz w:val="24"/>
+          <w:szCs w:val="24"/>
+          <w:lang w:val="en-US"/>
+        </w:rPr>
+        <w:t>))!=0)</w:t>
+      </w:r>
+    </w:p>
+    <w:p>
+      <w:pPr>
+        <w:pStyle w:val="HTMLconformatoprevio"/>
+        <w:shd w:val="clear" w:color="auto" w:fill="FFFFFF"/>
+        <w:spacing w:before="120" w:after="120"/>
+        <w:rPr>
+          <w:color w:val="000000"/>
+          <w:sz w:val="24"/>
+          <w:szCs w:val="24"/>
+          <w:lang w:val="en-US"/>
+        </w:rPr>
+      </w:pPr>
+      <w:r>
+        <w:rPr>
+          <w:color w:val="000000"/>
+          <w:sz w:val="24"/>
+          <w:szCs w:val="24"/>
+          <w:lang w:val="en-US"/>
+        </w:rPr>
+        <w:t xml:space="preserve">  {</w:t>
+      </w:r>
+      <w:proofErr w:type="spellStart"/>
+      <w:proofErr w:type="gramStart"/>
+      <w:r>
+        <w:rPr>
+          <w:color w:val="000000"/>
+          <w:sz w:val="24"/>
+          <w:szCs w:val="24"/>
+          <w:lang w:val="en-US"/>
+        </w:rPr>
+        <w:t>printf</w:t>
+      </w:r>
+      <w:proofErr w:type="spellEnd"/>
+      <w:r>
+        <w:rPr>
+          <w:color w:val="000000"/>
+          <w:sz w:val="24"/>
+          <w:szCs w:val="24"/>
+          <w:lang w:val="en-US"/>
+        </w:rPr>
+        <w:t>(</w:t>
+      </w:r>
+      <w:proofErr w:type="gramEnd"/>
+      <w:r>
+        <w:rPr>
+          <w:color w:val="000000"/>
+          <w:sz w:val="24"/>
+          <w:szCs w:val="24"/>
+          <w:lang w:val="en-US"/>
+        </w:rPr>
+        <w:t>"Error creating the thread. Code %</w:t>
+      </w:r>
+      <w:proofErr w:type="spellStart"/>
+      <w:r>
+        <w:rPr>
+          <w:color w:val="000000"/>
+          <w:sz w:val="24"/>
+          <w:szCs w:val="24"/>
+          <w:lang w:val="en-US"/>
+        </w:rPr>
+        <w:t>i</w:t>
+      </w:r>
+      <w:proofErr w:type="spellEnd"/>
+      <w:proofErr w:type="gramStart"/>
+      <w:r>
+        <w:rPr>
+          <w:color w:val="000000"/>
+          <w:sz w:val="24"/>
+          <w:szCs w:val="24"/>
+          <w:lang w:val="en-US"/>
+        </w:rPr>
+        <w:t>",</w:t>
+      </w:r>
+      <w:proofErr w:type="spellStart"/>
+      <w:r>
+        <w:rPr>
+          <w:color w:val="000000"/>
+          <w:sz w:val="24"/>
+          <w:szCs w:val="24"/>
+          <w:lang w:val="en-US"/>
+        </w:rPr>
+        <w:t>thread</w:t>
+      </w:r>
+      <w:proofErr w:type="gramEnd"/>
+      <w:r>
+        <w:rPr>
+          <w:color w:val="000000"/>
+          <w:sz w:val="24"/>
+          <w:szCs w:val="24"/>
+          <w:lang w:val="en-US"/>
+        </w:rPr>
+        <w:t>_rc</w:t>
+      </w:r>
+      <w:proofErr w:type="spellEnd"/>
+      <w:r>
+        <w:rPr>
+          <w:color w:val="000000"/>
+          <w:sz w:val="24"/>
+          <w:szCs w:val="24"/>
+          <w:lang w:val="en-US"/>
+        </w:rPr>
+        <w:t>);</w:t>
+      </w:r>
+    </w:p>
+    <w:p>
+      <w:pPr>
+        <w:pStyle w:val="HTMLconformatoprevio"/>
+        <w:shd w:val="clear" w:color="auto" w:fill="FFFFFF"/>
+        <w:spacing w:before="120" w:after="120"/>
+        <w:rPr>
+          <w:color w:val="000000"/>
+          <w:sz w:val="24"/>
+          <w:szCs w:val="24"/>
+        </w:rPr>
+      </w:pPr>
+      <w:r>
+        <w:rPr>
+          <w:color w:val="000000"/>
+          <w:sz w:val="24"/>
+          <w:szCs w:val="24"/>
+          <w:lang w:val="en-US"/>
+        </w:rPr>
+        <w:t xml:space="preserve">   return -1;</w:t>
+      </w:r>
+      <w:r>
+        <w:rPr>
+          <w:color w:val="000000"/>
+          <w:sz w:val="24"/>
+          <w:szCs w:val="24"/>
+        </w:rPr>
+        <w:t>}</w:t>
+      </w:r>
+    </w:p>
+    <w:p>
+      <w:pPr>
+        <w:shd w:val="clear" w:color="auto" w:fill="FFFFFF"/>
+        <w:tabs>
+          <w:tab w:val="left" w:pos="916"/>
+          <w:tab w:val="left" w:pos="1832"/>
+          <w:tab w:val="left" w:pos="2748"/>
+          <w:tab w:val="left" w:pos="3664"/>
+          <w:tab w:val="left" w:pos="4580"/>
+          <w:tab w:val="left" w:pos="5496"/>
+          <w:tab w:val="left" w:pos="6412"/>
+          <w:tab w:val="left" w:pos="7328"/>
+          <w:tab w:val="left" w:pos="8244"/>
+          <w:tab w:val="left" w:pos="9160"/>
+          <w:tab w:val="left" w:pos="10076"/>
+          <w:tab w:val="left" w:pos="10992"/>
+          <w:tab w:val="left" w:pos="11908"/>
+          <w:tab w:val="left" w:pos="12824"/>
+          <w:tab w:val="left" w:pos="13740"/>
+          <w:tab w:val="left" w:pos="14656"/>
+        </w:tabs>
+        <w:spacing w:before="120" w:after="120" w:line="240" w:lineRule="auto"/>
+        <w:rPr>
+          <w:rFonts w:ascii="Courier New" w:eastAsia="Times New Roman" w:hAnsi="Courier New" w:cs="Courier New"/>
+          <w:b/>
+          <w:bCs/>
+          <w:color w:val="70AD47" w:themeColor="accent6"/>
+          <w:sz w:val="24"/>
+          <w:szCs w:val="24"/>
+          <w:lang w:eastAsia="es-CO"/>
+        </w:rPr>
+      </w:pPr>
+      <w:r>
+        <w:rPr>
+          <w:rFonts w:ascii="Courier New" w:eastAsia="Times New Roman" w:hAnsi="Courier New" w:cs="Courier New"/>
+          <w:b/>
+          <w:bCs/>
+          <w:color w:val="70AD47" w:themeColor="accent6"/>
+          <w:sz w:val="24"/>
+          <w:szCs w:val="24"/>
+          <w:lang w:eastAsia="es-CO"/>
+        </w:rPr>
+        <w:lastRenderedPageBreak/>
+        <w:t xml:space="preserve">// </w:t>
+      </w:r>
+      <w:r>
+        <w:rPr>
+          <w:rFonts w:ascii="Courier New" w:eastAsia="Times New Roman" w:hAnsi="Courier New" w:cs="Courier New"/>
+          <w:b/>
+          <w:bCs/>
+          <w:color w:val="70AD47" w:themeColor="accent6"/>
+          <w:sz w:val="24"/>
+          <w:szCs w:val="24"/>
+          <w:lang w:eastAsia="es-CO"/>
+        </w:rPr>
+        <w:t>Retardo de tiempo</w:t>
+      </w:r>
+    </w:p>
+    <w:p>
+      <w:pPr>
+        <w:pStyle w:val="HTMLconformatoprevio"/>
+        <w:shd w:val="clear" w:color="auto" w:fill="FFFFFF"/>
+        <w:spacing w:before="120" w:after="120"/>
+        <w:rPr>
+          <w:color w:val="000000"/>
+          <w:sz w:val="24"/>
+          <w:szCs w:val="24"/>
+          <w:lang w:val="en-US"/>
+        </w:rPr>
+      </w:pPr>
+      <w:proofErr w:type="gramStart"/>
+      <w:r>
+        <w:rPr>
+          <w:color w:val="000000"/>
+          <w:sz w:val="24"/>
+          <w:szCs w:val="24"/>
+          <w:lang w:val="en-US"/>
+        </w:rPr>
+        <w:t>sleep(</w:t>
+      </w:r>
+      <w:proofErr w:type="gramEnd"/>
+      <w:r>
+        <w:rPr>
+          <w:color w:val="000000"/>
+          <w:sz w:val="24"/>
+          <w:szCs w:val="24"/>
+          <w:lang w:val="en-US"/>
+        </w:rPr>
+        <w:t>1);</w:t>
+      </w:r>
+    </w:p>
+    <w:p>
+      <w:pPr>
+        <w:pStyle w:val="HTMLconformatoprevio"/>
+        <w:shd w:val="clear" w:color="auto" w:fill="FFFFFF"/>
+        <w:spacing w:before="120" w:after="120"/>
+        <w:rPr>
+          <w:color w:val="000000"/>
+          <w:sz w:val="24"/>
+          <w:szCs w:val="24"/>
+          <w:lang w:val="en-US"/>
+        </w:rPr>
+      </w:pPr>
+      <w:r>
+        <w:rPr>
+          <w:color w:val="000000"/>
+          <w:sz w:val="24"/>
+          <w:szCs w:val="24"/>
+          <w:lang w:val="en-US"/>
+        </w:rPr>
+        <w:t xml:space="preserve">  </w:t>
+      </w:r>
+      <w:proofErr w:type="spellStart"/>
+      <w:r>
+        <w:rPr>
+          <w:color w:val="000000"/>
+          <w:sz w:val="24"/>
+          <w:szCs w:val="24"/>
+          <w:lang w:val="en-US"/>
+        </w:rPr>
+        <w:t>printf</w:t>
+      </w:r>
+      <w:proofErr w:type="spellEnd"/>
+      <w:r>
+        <w:rPr>
+          <w:color w:val="000000"/>
+          <w:sz w:val="24"/>
+          <w:szCs w:val="24"/>
+          <w:lang w:val="en-US"/>
+        </w:rPr>
+        <w:t>("[</w:t>
+      </w:r>
+      <w:proofErr w:type="gramStart"/>
+      <w:r>
+        <w:rPr>
+          <w:color w:val="000000"/>
+          <w:sz w:val="24"/>
+          <w:szCs w:val="24"/>
+          <w:lang w:val="en-US"/>
+        </w:rPr>
+        <w:t>MAIN:%</w:t>
+      </w:r>
+      <w:proofErr w:type="spellStart"/>
+      <w:proofErr w:type="gramEnd"/>
+      <w:r>
+        <w:rPr>
+          <w:color w:val="000000"/>
+          <w:sz w:val="24"/>
+          <w:szCs w:val="24"/>
+          <w:lang w:val="en-US"/>
+        </w:rPr>
+        <w:t>ld</w:t>
+      </w:r>
+      <w:proofErr w:type="spellEnd"/>
+      <w:r>
+        <w:rPr>
+          <w:color w:val="000000"/>
+          <w:sz w:val="24"/>
+          <w:szCs w:val="24"/>
+          <w:lang w:val="en-US"/>
+        </w:rPr>
+        <w:t>]: Thread allocated \n",</w:t>
+      </w:r>
+      <w:proofErr w:type="spellStart"/>
+      <w:r>
+        <w:rPr>
+          <w:color w:val="000000"/>
+          <w:sz w:val="24"/>
+          <w:szCs w:val="24"/>
+          <w:lang w:val="en-US"/>
+        </w:rPr>
+        <w:t>pthread_self</w:t>
+      </w:r>
+      <w:proofErr w:type="spellEnd"/>
+      <w:r>
+        <w:rPr>
+          <w:color w:val="000000"/>
+          <w:sz w:val="24"/>
+          <w:szCs w:val="24"/>
+          <w:lang w:val="en-US"/>
+        </w:rPr>
+        <w:t>());</w:t>
+      </w:r>
+    </w:p>
+    <w:p>
+      <w:pPr>
+        <w:pStyle w:val="HTMLconformatoprevio"/>
+        <w:shd w:val="clear" w:color="auto" w:fill="FFFFFF"/>
+        <w:spacing w:before="120" w:after="120"/>
+        <w:rPr>
+          <w:color w:val="000000"/>
+          <w:sz w:val="24"/>
+          <w:szCs w:val="24"/>
+          <w:lang w:val="en-US"/>
+        </w:rPr>
+      </w:pPr>
+      <w:r>
+        <w:rPr>
+          <w:color w:val="000000"/>
+          <w:sz w:val="24"/>
+          <w:szCs w:val="24"/>
+          <w:lang w:val="en-US"/>
+        </w:rPr>
+        <w:t xml:space="preserve">  int *</w:t>
+      </w:r>
+      <w:proofErr w:type="spellStart"/>
+      <w:r>
+        <w:rPr>
+          <w:color w:val="000000"/>
+          <w:sz w:val="24"/>
+          <w:szCs w:val="24"/>
+          <w:lang w:val="en-US"/>
+        </w:rPr>
+        <w:t>ptr_output_</w:t>
+      </w:r>
+      <w:proofErr w:type="gramStart"/>
+      <w:r>
+        <w:rPr>
+          <w:color w:val="000000"/>
+          <w:sz w:val="24"/>
+          <w:szCs w:val="24"/>
+          <w:lang w:val="en-US"/>
+        </w:rPr>
+        <w:t>data</w:t>
+      </w:r>
+      <w:proofErr w:type="spellEnd"/>
+      <w:r>
+        <w:rPr>
+          <w:color w:val="000000"/>
+          <w:sz w:val="24"/>
+          <w:szCs w:val="24"/>
+          <w:lang w:val="en-US"/>
+        </w:rPr>
+        <w:t>;</w:t>
+      </w:r>
+      <w:proofErr w:type="gramEnd"/>
+    </w:p>
+    <w:p>
+      <w:pPr>
+        <w:pStyle w:val="HTMLconformatoprevio"/>
+        <w:shd w:val="clear" w:color="auto" w:fill="FFFFFF"/>
+        <w:spacing w:before="120" w:after="120"/>
+        <w:rPr>
+          <w:color w:val="000000"/>
+          <w:sz w:val="24"/>
+          <w:szCs w:val="24"/>
+          <w:lang w:val="en-US"/>
+        </w:rPr>
+      </w:pPr>
+      <w:r>
+        <w:rPr>
+          <w:b/>
+          <w:bCs/>
+          <w:color w:val="70AD47" w:themeColor="accent6"/>
+          <w:sz w:val="24"/>
+          <w:szCs w:val="24"/>
+        </w:rPr>
+        <w:t xml:space="preserve">// Mediante </w:t>
+      </w:r>
+      <w:proofErr w:type="spellStart"/>
+      <w:r>
+        <w:rPr>
+          <w:b/>
+          <w:bCs/>
+          <w:color w:val="70AD47" w:themeColor="accent6"/>
+          <w:sz w:val="24"/>
+          <w:szCs w:val="24"/>
+        </w:rPr>
+        <w:t>pthread_join</w:t>
+      </w:r>
+      <w:proofErr w:type="spellEnd"/>
+      <w:r>
+        <w:rPr>
+          <w:b/>
+          <w:bCs/>
+          <w:color w:val="70AD47" w:themeColor="accent6"/>
+          <w:sz w:val="24"/>
+          <w:szCs w:val="24"/>
+        </w:rPr>
+        <w:t xml:space="preserve"> se recoge el</w:t>
+      </w:r>
+      <w:r>
+        <w:rPr>
+          <w:b/>
+          <w:bCs/>
+          <w:color w:val="70AD47" w:themeColor="accent6"/>
+          <w:sz w:val="24"/>
+          <w:szCs w:val="24"/>
+        </w:rPr>
+        <w:t xml:space="preserve"> puntero que el hilo devuelve.</w:t>
+      </w:r>
+    </w:p>
+    <w:p>
+      <w:pPr>
+        <w:pStyle w:val="HTMLconformatoprevio"/>
+        <w:shd w:val="clear" w:color="auto" w:fill="FFFFFF"/>
+        <w:spacing w:before="120" w:after="120"/>
+        <w:rPr>
+          <w:color w:val="000000"/>
+          <w:sz w:val="24"/>
+          <w:szCs w:val="24"/>
+          <w:lang w:val="en-US"/>
+        </w:rPr>
+      </w:pPr>
+      <w:r>
+        <w:rPr>
+          <w:color w:val="000000"/>
+          <w:sz w:val="24"/>
+          <w:szCs w:val="24"/>
+        </w:rPr>
+        <w:t xml:space="preserve">  </w:t>
+      </w:r>
+      <w:proofErr w:type="spellStart"/>
+      <w:r>
+        <w:rPr>
+          <w:color w:val="000000"/>
+          <w:sz w:val="24"/>
+          <w:szCs w:val="24"/>
+          <w:lang w:val="en-US"/>
+        </w:rPr>
+        <w:t>pthread_</w:t>
+      </w:r>
+      <w:proofErr w:type="gramStart"/>
+      <w:r>
+        <w:rPr>
+          <w:color w:val="000000"/>
+          <w:sz w:val="24"/>
+          <w:szCs w:val="24"/>
+          <w:lang w:val="en-US"/>
+        </w:rPr>
+        <w:t>join</w:t>
+      </w:r>
+      <w:proofErr w:type="spellEnd"/>
+      <w:r>
+        <w:rPr>
+          <w:color w:val="000000"/>
+          <w:sz w:val="24"/>
+          <w:szCs w:val="24"/>
+          <w:lang w:val="en-US"/>
+        </w:rPr>
+        <w:t>(</w:t>
+      </w:r>
+      <w:proofErr w:type="gramEnd"/>
+      <w:r>
+        <w:rPr>
+          <w:color w:val="000000"/>
+          <w:sz w:val="24"/>
+          <w:szCs w:val="24"/>
+          <w:lang w:val="en-US"/>
+        </w:rPr>
+        <w:t>thread,(void **)&amp;</w:t>
+      </w:r>
+      <w:proofErr w:type="spellStart"/>
+      <w:r>
+        <w:rPr>
+          <w:color w:val="000000"/>
+          <w:sz w:val="24"/>
+          <w:szCs w:val="24"/>
+          <w:lang w:val="en-US"/>
+        </w:rPr>
+        <w:t>ptr_output_data</w:t>
+      </w:r>
+      <w:proofErr w:type="spellEnd"/>
+      <w:r>
+        <w:rPr>
+          <w:color w:val="000000"/>
+          <w:sz w:val="24"/>
+          <w:szCs w:val="24"/>
+          <w:lang w:val="en-US"/>
+        </w:rPr>
+        <w:t>);</w:t>
+      </w:r>
+    </w:p>
+    <w:p>
+      <w:pPr>
+        <w:pStyle w:val="HTMLconformatoprevio"/>
+        <w:shd w:val="clear" w:color="auto" w:fill="FFFFFF"/>
+        <w:spacing w:before="120" w:after="120"/>
+        <w:rPr>
+          <w:color w:val="000000"/>
+          <w:sz w:val="24"/>
+          <w:szCs w:val="24"/>
+          <w:lang w:val="en-US"/>
+        </w:rPr>
+      </w:pPr>
+      <w:r>
+        <w:rPr>
+          <w:color w:val="000000"/>
+          <w:sz w:val="24"/>
+          <w:szCs w:val="24"/>
+          <w:lang w:val="en-US"/>
+        </w:rPr>
+        <w:t xml:space="preserve">  </w:t>
+      </w:r>
+      <w:proofErr w:type="spellStart"/>
+      <w:r>
+        <w:rPr>
+          <w:color w:val="000000"/>
+          <w:sz w:val="24"/>
+          <w:szCs w:val="24"/>
+          <w:lang w:val="en-US"/>
+        </w:rPr>
+        <w:t>printf</w:t>
+      </w:r>
+      <w:proofErr w:type="spellEnd"/>
+      <w:r>
+        <w:rPr>
+          <w:color w:val="000000"/>
+          <w:sz w:val="24"/>
+          <w:szCs w:val="24"/>
+          <w:lang w:val="en-US"/>
+        </w:rPr>
+        <w:t>("[</w:t>
+      </w:r>
+      <w:proofErr w:type="gramStart"/>
+      <w:r>
+        <w:rPr>
+          <w:color w:val="000000"/>
+          <w:sz w:val="24"/>
+          <w:szCs w:val="24"/>
+          <w:lang w:val="en-US"/>
+        </w:rPr>
+        <w:t>MAIN:%</w:t>
+      </w:r>
+      <w:proofErr w:type="spellStart"/>
+      <w:proofErr w:type="gramEnd"/>
+      <w:r>
+        <w:rPr>
+          <w:color w:val="000000"/>
+          <w:sz w:val="24"/>
+          <w:szCs w:val="24"/>
+          <w:lang w:val="en-US"/>
+        </w:rPr>
+        <w:t>ld</w:t>
+      </w:r>
+      <w:proofErr w:type="spellEnd"/>
+      <w:r>
+        <w:rPr>
+          <w:color w:val="000000"/>
+          <w:sz w:val="24"/>
+          <w:szCs w:val="24"/>
+          <w:lang w:val="en-US"/>
+        </w:rPr>
+        <w:t>]: Thread returns %d \n",</w:t>
+      </w:r>
+      <w:proofErr w:type="spellStart"/>
+      <w:r>
+        <w:rPr>
+          <w:color w:val="000000"/>
+          <w:sz w:val="24"/>
+          <w:szCs w:val="24"/>
+          <w:lang w:val="en-US"/>
+        </w:rPr>
+        <w:t>pthread_self</w:t>
+      </w:r>
+      <w:proofErr w:type="spellEnd"/>
+      <w:r>
+        <w:rPr>
+          <w:color w:val="000000"/>
+          <w:sz w:val="24"/>
+          <w:szCs w:val="24"/>
+          <w:lang w:val="en-US"/>
+        </w:rPr>
+        <w:t>(), *</w:t>
+      </w:r>
+      <w:proofErr w:type="spellStart"/>
+      <w:r>
+        <w:rPr>
+          <w:color w:val="000000"/>
+          <w:sz w:val="24"/>
+          <w:szCs w:val="24"/>
+          <w:lang w:val="en-US"/>
+        </w:rPr>
+        <w:t>ptr_output_data</w:t>
+      </w:r>
+      <w:proofErr w:type="spellEnd"/>
+      <w:r>
+        <w:rPr>
+          <w:color w:val="000000"/>
+          <w:sz w:val="24"/>
+          <w:szCs w:val="24"/>
+          <w:lang w:val="en-US"/>
+        </w:rPr>
+        <w:t>);</w:t>
+      </w:r>
+    </w:p>
+    <w:p>
+      <w:pPr>
+        <w:pStyle w:val="HTMLconformatoprevio"/>
+        <w:shd w:val="clear" w:color="auto" w:fill="FFFFFF"/>
+        <w:spacing w:before="120" w:after="120"/>
+        <w:rPr>
+          <w:color w:val="000000"/>
+          <w:sz w:val="24"/>
+          <w:szCs w:val="24"/>
+        </w:rPr>
+      </w:pPr>
+      <w:r>
+        <w:rPr>
+          <w:color w:val="000000"/>
+          <w:sz w:val="24"/>
+          <w:szCs w:val="24"/>
+          <w:lang w:val="en-US"/>
+        </w:rPr>
+        <w:t xml:space="preserve">  </w:t>
+      </w:r>
+      <w:proofErr w:type="spellStart"/>
+      <w:r>
+        <w:rPr>
+          <w:color w:val="000000"/>
+          <w:sz w:val="24"/>
+          <w:szCs w:val="24"/>
+        </w:rPr>
+        <w:t>return</w:t>
+      </w:r>
+      <w:proofErr w:type="spellEnd"/>
+      <w:r>
+        <w:rPr>
+          <w:color w:val="000000"/>
+          <w:sz w:val="24"/>
+          <w:szCs w:val="24"/>
+        </w:rPr>
+        <w:t xml:space="preserve"> 0;</w:t>
+      </w:r>
+    </w:p>
+    <w:p>
+      <w:pPr>
+        <w:pStyle w:val="HTMLconformatoprevio"/>
+        <w:shd w:val="clear" w:color="auto" w:fill="FFFFFF"/>
+        <w:spacing w:before="120" w:after="120"/>
+        <w:rPr>
+          <w:color w:val="000000"/>
+          <w:sz w:val="24"/>
+          <w:szCs w:val="24"/>
+        </w:rPr>
+      </w:pPr>
+      <w:r>
+        <w:rPr>
+          <w:color w:val="000000"/>
+          <w:sz w:val="24"/>
+          <w:szCs w:val="24"/>
+        </w:rPr>
+        <w:t xml:space="preserve">} </w:t>
       </w:r>
     </w:p>
     <w:p>
@@ -1097,7 +3419,6 @@
           <w:sz w:val="24"/>
           <w:szCs w:val="24"/>
         </w:rPr>
-        <w:lastRenderedPageBreak/>
         <w:t>[4]</w:t>
       </w:r>
       <w:hyperlink r:id="rId8" w:history="1">
@@ -1113,8 +3434,7 @@
       <w:pPr>
         <w:jc w:val="both"/>
         <w:rPr>
-          <w:sz w:val="24"/>
-          <w:szCs w:val="24"/>
+          <w:rStyle w:val="Hipervnculo"/>
         </w:rPr>
       </w:pPr>
       <w:r>
@@ -1135,6 +3455,45 @@
           <w:t>https://sistemasoper2.wordpress.com/2014/10/21/usos-mas-comunes-de-los-hilos/</w:t>
         </w:r>
       </w:hyperlink>
+    </w:p>
+    <w:p>
+      <w:pPr>
+        <w:jc w:val="both"/>
+        <w:rPr>
+          <w:rStyle w:val="Hipervnculo"/>
+        </w:rPr>
+      </w:pPr>
+      <w:r>
+        <w:rPr>
+          <w:sz w:val="24"/>
+          <w:szCs w:val="24"/>
+        </w:rPr>
+        <w:t>[6]</w:t>
+      </w:r>
+      <w:r>
+        <w:rPr>
+          <w:sz w:val="24"/>
+          <w:szCs w:val="24"/>
+        </w:rPr>
+        <w:t xml:space="preserve"> </w:t>
+      </w:r>
+      <w:hyperlink r:id="rId10" w:history="1">
+        <w:r>
+          <w:rPr>
+            <w:rStyle w:val="Hipervnculo"/>
+          </w:rPr>
+          <w:t>http://www.it.uc3m.es/pbasanta/asng/course_notes/c_threads_functions_es.html</w:t>
+        </w:r>
+      </w:hyperlink>
+    </w:p>
+    <w:p>
+      <w:pPr>
+        <w:jc w:val="both"/>
+        <w:rPr>
+          <w:sz w:val="24"/>
+          <w:szCs w:val="24"/>
+        </w:rPr>
+      </w:pPr>
     </w:p>
     <w:p>
       <w:pPr>
@@ -2249,6 +4608,54 @@
       <w:shd w:val="clear" w:color="auto" w:fill="E1DFDD"/>
     </w:rPr>
   </w:style>
+  <w:style w:type="paragraph" w:styleId="HTMLconformatoprevio">
+    <w:name w:val="HTML Preformatted"/>
+    <w:basedOn w:val="Normal"/>
+    <w:link w:val="HTMLconformatoprevioCar"/>
+    <w:uiPriority w:val="99"/>
+    <w:unhideWhenUsed/>
+    <w:rsid w:val="00E011CD"/>
+    <w:pPr>
+      <w:tabs>
+        <w:tab w:val="left" w:pos="916"/>
+        <w:tab w:val="left" w:pos="1832"/>
+        <w:tab w:val="left" w:pos="2748"/>
+        <w:tab w:val="left" w:pos="3664"/>
+        <w:tab w:val="left" w:pos="4580"/>
+        <w:tab w:val="left" w:pos="5496"/>
+        <w:tab w:val="left" w:pos="6412"/>
+        <w:tab w:val="left" w:pos="7328"/>
+        <w:tab w:val="left" w:pos="8244"/>
+        <w:tab w:val="left" w:pos="9160"/>
+        <w:tab w:val="left" w:pos="10076"/>
+        <w:tab w:val="left" w:pos="10992"/>
+        <w:tab w:val="left" w:pos="11908"/>
+        <w:tab w:val="left" w:pos="12824"/>
+        <w:tab w:val="left" w:pos="13740"/>
+        <w:tab w:val="left" w:pos="14656"/>
+      </w:tabs>
+      <w:spacing w:after="0" w:line="240" w:lineRule="auto"/>
+    </w:pPr>
+    <w:rPr>
+      <w:rFonts w:ascii="Courier New" w:eastAsia="Times New Roman" w:hAnsi="Courier New" w:cs="Courier New"/>
+      <w:sz w:val="20"/>
+      <w:szCs w:val="20"/>
+      <w:lang w:eastAsia="es-CO"/>
+    </w:rPr>
+  </w:style>
+  <w:style w:type="character" w:customStyle="1" w:styleId="HTMLconformatoprevioCar">
+    <w:name w:val="HTML con formato previo Car"/>
+    <w:basedOn w:val="Fuentedeprrafopredeter"/>
+    <w:link w:val="HTMLconformatoprevio"/>
+    <w:uiPriority w:val="99"/>
+    <w:rsid w:val="00E011CD"/>
+    <w:rPr>
+      <w:rFonts w:ascii="Courier New" w:eastAsia="Times New Roman" w:hAnsi="Courier New" w:cs="Courier New"/>
+      <w:sz w:val="20"/>
+      <w:szCs w:val="20"/>
+      <w:lang w:eastAsia="es-CO"/>
+    </w:rPr>
+  </w:style>
 </w:styles>
 </file>
 

</xml_diff>